<commit_message>
consolidated all report charts into the appendix (for page count considerations)
</commit_message>
<xml_diff>
--- a/report.docx
+++ b/report.docx
@@ -91,13 +91,13 @@
         <w:t xml:space="preserve">Given a dataset of home prices and features in Ames, Iowa, we set out to analyze existing factors impacting home prices and look for predictive models that can accurately predict home prices. Our first analysis (Analysis 1) is descriptive in nature: specifically, we are interested in understanding the effect that living area has on home prices in three neighborhoods in Ames. Our second analysis (Analysis 2) is predictive: we explored several linear regression models of varying size and complexity in an effort to find the best model for predicting home prices.</w:t>
       </w:r>
     </w:p>
-    <w:bookmarkStart w:id="21" w:name="note-on-code-appendix"/>
+    <w:bookmarkStart w:id="21" w:name="note-on-code-appendix-and-figures"/>
     <w:p>
       <w:pPr>
         <w:pStyle w:val="Heading2"/>
       </w:pPr>
       <w:r>
-        <w:t xml:space="preserve">Note on Code Appendix</w:t>
+        <w:t xml:space="preserve">Note on Code Appendix and Figures</w:t>
       </w:r>
     </w:p>
     <w:p>
@@ -122,6 +122,14 @@
         <w:t xml:space="preserve">.</w:t>
       </w:r>
     </w:p>
+    <w:p>
+      <w:pPr>
+        <w:pStyle w:val="BodyText"/>
+      </w:pPr>
+      <w:r>
+        <w:t xml:space="preserve">In order to keep the written paper at seven pages, we have moved our figures to the appendix to this document.</w:t>
+      </w:r>
+    </w:p>
     <w:bookmarkEnd w:id="21"/>
     <w:bookmarkEnd w:id="22"/>
     <w:bookmarkStart w:id="23" w:name="data-description"/>
@@ -168,7 +176,7 @@
       </w:r>
     </w:p>
     <w:bookmarkEnd w:id="23"/>
-    <w:bookmarkStart w:id="67" w:name="analysis-1-descriptive-analysis"/>
+    <w:bookmarkStart w:id="40" w:name="analysis-1-descriptive-analysis"/>
     <w:p>
       <w:pPr>
         <w:pStyle w:val="Heading1"/>
@@ -177,7 +185,7 @@
         <w:t xml:space="preserve">Analysis 1: Descriptive Analysis</w:t>
       </w:r>
     </w:p>
-    <w:bookmarkStart w:id="39" w:name="introduction-1"/>
+    <w:bookmarkStart w:id="27" w:name="introduction-1"/>
     <w:p>
       <w:pPr>
         <w:pStyle w:val="Heading2"/>
@@ -194,7 +202,7 @@
         <w:t xml:space="preserve">Our first analysis examines the relationship between LogSalePrice and GrLivArea (measured in increments of 100 square feet) for homes in the NAmes, Edwards, and BrkSide neighborhoods. Specifically, the goal is to determine whether the relationship varies by neighborhood and to provide estimates with confidence intervals.</w:t>
       </w:r>
     </w:p>
-    <w:bookmarkStart w:id="30" w:name="transformation-of-saleprice"/>
+    <w:bookmarkStart w:id="24" w:name="transformation-of-saleprice"/>
     <w:p>
       <w:pPr>
         <w:pStyle w:val="Heading3"/>
@@ -208,121 +216,11 @@
         <w:pStyle w:val="FirstParagraph"/>
       </w:pPr>
       <w:r>
-        <w:t xml:space="preserve">An initial look at the data shows that the relationship between SalePrice and GrLivArea is positive and linear for all neighborhoods, with some outliers. However, because the distribution of SalePrice was right-skewed, we decided to use a log transformation of SalePrice in our analysis.</w:t>
-      </w:r>
-    </w:p>
-    <w:p>
-      <w:pPr>
-        <w:pStyle w:val="CaptionedFigure"/>
-      </w:pPr>
-      <w:r>
-        <w:drawing>
-          <wp:inline>
-            <wp:extent cx="5334000" cy="3291840"/>
-            <wp:effectExtent b="0" l="0" r="0" t="0"/>
-            <wp:docPr descr="Scatterplot of SalePrice and GrLivAr" title="" id="25" name="Picture"/>
-            <a:graphic>
-              <a:graphicData uri="http://schemas.openxmlformats.org/drawingml/2006/picture">
-                <pic:pic>
-                  <pic:nvPicPr>
-                    <pic:cNvPr descr="images/00_a1_saleprice.png" id="26" name="Picture"/>
-                    <pic:cNvPicPr>
-                      <a:picLocks noChangeArrowheads="1" noChangeAspect="1"/>
-                    </pic:cNvPicPr>
-                  </pic:nvPicPr>
-                  <pic:blipFill>
-                    <a:blip r:embed="rId24"/>
-                    <a:stretch>
-                      <a:fillRect/>
-                    </a:stretch>
-                  </pic:blipFill>
-                  <pic:spPr bwMode="auto">
-                    <a:xfrm>
-                      <a:off x="0" y="0"/>
-                      <a:ext cx="5334000" cy="3291840"/>
-                    </a:xfrm>
-                    <a:prstGeom prst="rect">
-                      <a:avLst/>
-                    </a:prstGeom>
-                    <a:noFill/>
-                    <a:ln w="9525">
-                      <a:noFill/>
-                      <a:headEnd/>
-                      <a:tailEnd/>
-                    </a:ln>
-                  </pic:spPr>
-                </pic:pic>
-              </a:graphicData>
-            </a:graphic>
-          </wp:inline>
-        </w:drawing>
-      </w:r>
-    </w:p>
-    <w:p>
-      <w:pPr>
-        <w:pStyle w:val="ImageCaption"/>
-      </w:pPr>
-      <w:r>
-        <w:t xml:space="preserve">Scatterplot of SalePrice and GrLivAr</w:t>
-      </w:r>
-    </w:p>
-    <w:p>
-      <w:pPr>
-        <w:pStyle w:val="CaptionedFigure"/>
-      </w:pPr>
-      <w:r>
-        <w:drawing>
-          <wp:inline>
-            <wp:extent cx="5334000" cy="3291840"/>
-            <wp:effectExtent b="0" l="0" r="0" t="0"/>
-            <wp:docPr descr="Scatterplot of SalePriceLog and GrLivAr" title="" id="28" name="Picture"/>
-            <a:graphic>
-              <a:graphicData uri="http://schemas.openxmlformats.org/drawingml/2006/picture">
-                <pic:pic>
-                  <pic:nvPicPr>
-                    <pic:cNvPr descr="images/00_a1_logsaleprice.png" id="29" name="Picture"/>
-                    <pic:cNvPicPr>
-                      <a:picLocks noChangeArrowheads="1" noChangeAspect="1"/>
-                    </pic:cNvPicPr>
-                  </pic:nvPicPr>
-                  <pic:blipFill>
-                    <a:blip r:embed="rId27"/>
-                    <a:stretch>
-                      <a:fillRect/>
-                    </a:stretch>
-                  </pic:blipFill>
-                  <pic:spPr bwMode="auto">
-                    <a:xfrm>
-                      <a:off x="0" y="0"/>
-                      <a:ext cx="5334000" cy="3291840"/>
-                    </a:xfrm>
-                    <a:prstGeom prst="rect">
-                      <a:avLst/>
-                    </a:prstGeom>
-                    <a:noFill/>
-                    <a:ln w="9525">
-                      <a:noFill/>
-                      <a:headEnd/>
-                      <a:tailEnd/>
-                    </a:ln>
-                  </pic:spPr>
-                </pic:pic>
-              </a:graphicData>
-            </a:graphic>
-          </wp:inline>
-        </w:drawing>
-      </w:r>
-    </w:p>
-    <w:p>
-      <w:pPr>
-        <w:pStyle w:val="ImageCaption"/>
-      </w:pPr>
-      <w:r>
-        <w:t xml:space="preserve">Scatterplot of SalePriceLog and GrLivAr</w:t>
-      </w:r>
-    </w:p>
-    <w:bookmarkEnd w:id="30"/>
-    <w:bookmarkStart w:id="37" w:name="outliers-in-edwards-neighborhood"/>
+        <w:t xml:space="preserve">An initial look at the data shows that the relationship between SalePrice and GrLivArea is positive and linear for all neighborhoods, with some outliers. However, because the distribution of SalePrice was right-skewed, we decided to use a log transformation of SalePrice in our analysis. See Figure 1 and 2in the appendix.</w:t>
+      </w:r>
+    </w:p>
+    <w:bookmarkEnd w:id="24"/>
+    <w:bookmarkStart w:id="25" w:name="outliers-in-edwards-neighborhood"/>
     <w:p>
       <w:pPr>
         <w:pStyle w:val="Heading3"/>
@@ -336,62 +234,7 @@
         <w:pStyle w:val="FirstParagraph"/>
       </w:pPr>
       <w:r>
-        <w:t xml:space="preserve">We identified two outliers (observations 524 and 1299) in the Edwards neighborhood for which an exceptionally large living area was associated with a lower-than-expected sale price. Extensive analysis of these influential points can be found in our code appendix.</w:t>
-      </w:r>
-    </w:p>
-    <w:p>
-      <w:pPr>
-        <w:pStyle w:val="CaptionedFigure"/>
-      </w:pPr>
-      <w:r>
-        <w:drawing>
-          <wp:inline>
-            <wp:extent cx="5334000" cy="3291840"/>
-            <wp:effectExtent b="0" l="0" r="0" t="0"/>
-            <wp:docPr descr="Scatterplot of SalePriceLog and GrLivAr by Neighborhood" title="" id="32" name="Picture"/>
-            <a:graphic>
-              <a:graphicData uri="http://schemas.openxmlformats.org/drawingml/2006/picture">
-                <pic:pic>
-                  <pic:nvPicPr>
-                    <pic:cNvPr descr="images/00_a1_outliers.png" id="33" name="Picture"/>
-                    <pic:cNvPicPr>
-                      <a:picLocks noChangeArrowheads="1" noChangeAspect="1"/>
-                    </pic:cNvPicPr>
-                  </pic:nvPicPr>
-                  <pic:blipFill>
-                    <a:blip r:embed="rId31"/>
-                    <a:stretch>
-                      <a:fillRect/>
-                    </a:stretch>
-                  </pic:blipFill>
-                  <pic:spPr bwMode="auto">
-                    <a:xfrm>
-                      <a:off x="0" y="0"/>
-                      <a:ext cx="5334000" cy="3291840"/>
-                    </a:xfrm>
-                    <a:prstGeom prst="rect">
-                      <a:avLst/>
-                    </a:prstGeom>
-                    <a:noFill/>
-                    <a:ln w="9525">
-                      <a:noFill/>
-                      <a:headEnd/>
-                      <a:tailEnd/>
-                    </a:ln>
-                  </pic:spPr>
-                </pic:pic>
-              </a:graphicData>
-            </a:graphic>
-          </wp:inline>
-        </w:drawing>
-      </w:r>
-    </w:p>
-    <w:p>
-      <w:pPr>
-        <w:pStyle w:val="ImageCaption"/>
-      </w:pPr>
-      <w:r>
-        <w:t xml:space="preserve">Scatterplot of SalePriceLog and GrLivAr by Neighborhood</w:t>
+        <w:t xml:space="preserve">We identified two outliers (observations 524 and 1299) in the Edwards neighborhood for which an exceptionally large living area was associated with a lower-than-expected sale price. Extensive analysis of these influential points can be found in our code appendix. See figure 3 in the appendix.</w:t>
       </w:r>
     </w:p>
     <w:p>
@@ -414,66 +257,11 @@
         <w:t xml:space="preserve">”</w:t>
       </w:r>
       <w:r>
-        <w:t xml:space="preserve">, we believe that the best course of action is to present this model to the company with the caveat that it should only be used with houses 3000 square feet or less.</w:t>
-      </w:r>
-    </w:p>
-    <w:p>
-      <w:pPr>
-        <w:pStyle w:val="CaptionedFigure"/>
-      </w:pPr>
-      <w:r>
-        <w:drawing>
-          <wp:inline>
-            <wp:extent cx="5334000" cy="3291840"/>
-            <wp:effectExtent b="0" l="0" r="0" t="0"/>
-            <wp:docPr descr="Scatterplot of SalePriceLog and GrLivAr by Neighborhood" title="" id="35" name="Picture"/>
-            <a:graphic>
-              <a:graphicData uri="http://schemas.openxmlformats.org/drawingml/2006/picture">
-                <pic:pic>
-                  <pic:nvPicPr>
-                    <pic:cNvPr descr="images/00_a1_outliers2.png" id="36" name="Picture"/>
-                    <pic:cNvPicPr>
-                      <a:picLocks noChangeArrowheads="1" noChangeAspect="1"/>
-                    </pic:cNvPicPr>
-                  </pic:nvPicPr>
-                  <pic:blipFill>
-                    <a:blip r:embed="rId34"/>
-                    <a:stretch>
-                      <a:fillRect/>
-                    </a:stretch>
-                  </pic:blipFill>
-                  <pic:spPr bwMode="auto">
-                    <a:xfrm>
-                      <a:off x="0" y="0"/>
-                      <a:ext cx="5334000" cy="3291840"/>
-                    </a:xfrm>
-                    <a:prstGeom prst="rect">
-                      <a:avLst/>
-                    </a:prstGeom>
-                    <a:noFill/>
-                    <a:ln w="9525">
-                      <a:noFill/>
-                      <a:headEnd/>
-                      <a:tailEnd/>
-                    </a:ln>
-                  </pic:spPr>
-                </pic:pic>
-              </a:graphicData>
-            </a:graphic>
-          </wp:inline>
-        </w:drawing>
-      </w:r>
-    </w:p>
-    <w:p>
-      <w:pPr>
-        <w:pStyle w:val="ImageCaption"/>
-      </w:pPr>
-      <w:r>
-        <w:t xml:space="preserve">Scatterplot of SalePriceLog and GrLivAr by Neighborhood</w:t>
-      </w:r>
-    </w:p>
-    <w:bookmarkEnd w:id="37"/>
-    <w:bookmarkStart w:id="38" w:name="general-model"/>
+        <w:t xml:space="preserve">, we believe that the best course of action is to present this model to the company with the caveat that it should only be used with houses 3000 square feet or less. See figure 4 in the appendix.</w:t>
+      </w:r>
+    </w:p>
+    <w:bookmarkEnd w:id="25"/>
+    <w:bookmarkStart w:id="26" w:name="general-model"/>
     <w:p>
       <w:pPr>
         <w:pStyle w:val="Heading3"/>
@@ -684,9 +472,9 @@
         </m:oMath>
       </m:oMathPara>
     </w:p>
-    <w:bookmarkEnd w:id="38"/>
-    <w:bookmarkEnd w:id="39"/>
-    <w:bookmarkStart w:id="46" w:name="results"/>
+    <w:bookmarkEnd w:id="26"/>
+    <w:bookmarkEnd w:id="27"/>
+    <w:bookmarkStart w:id="31" w:name="results"/>
     <w:p>
       <w:pPr>
         <w:pStyle w:val="Heading2"/>
@@ -700,62 +488,7 @@
         <w:pStyle w:val="FirstParagraph"/>
       </w:pPr>
       <w:r>
-        <w:t xml:space="preserve">As shown in the code in our appendix, the results of our model are as follows:</w:t>
-      </w:r>
-    </w:p>
-    <w:p>
-      <w:pPr>
-        <w:pStyle w:val="CaptionedFigure"/>
-      </w:pPr>
-      <w:r>
-        <w:drawing>
-          <wp:inline>
-            <wp:extent cx="5334000" cy="3301143"/>
-            <wp:effectExtent b="0" l="0" r="0" t="0"/>
-            <wp:docPr descr="Summary of Model" title="" id="41" name="Picture"/>
-            <a:graphic>
-              <a:graphicData uri="http://schemas.openxmlformats.org/drawingml/2006/picture">
-                <pic:pic>
-                  <pic:nvPicPr>
-                    <pic:cNvPr descr="images/00_a1_summary.png" id="42" name="Picture"/>
-                    <pic:cNvPicPr>
-                      <a:picLocks noChangeArrowheads="1" noChangeAspect="1"/>
-                    </pic:cNvPicPr>
-                  </pic:nvPicPr>
-                  <pic:blipFill>
-                    <a:blip r:embed="rId40"/>
-                    <a:stretch>
-                      <a:fillRect/>
-                    </a:stretch>
-                  </pic:blipFill>
-                  <pic:spPr bwMode="auto">
-                    <a:xfrm>
-                      <a:off x="0" y="0"/>
-                      <a:ext cx="5334000" cy="3301143"/>
-                    </a:xfrm>
-                    <a:prstGeom prst="rect">
-                      <a:avLst/>
-                    </a:prstGeom>
-                    <a:noFill/>
-                    <a:ln w="9525">
-                      <a:noFill/>
-                      <a:headEnd/>
-                      <a:tailEnd/>
-                    </a:ln>
-                  </pic:spPr>
-                </pic:pic>
-              </a:graphicData>
-            </a:graphic>
-          </wp:inline>
-        </w:drawing>
-      </w:r>
-    </w:p>
-    <w:p>
-      <w:pPr>
-        <w:pStyle w:val="ImageCaption"/>
-      </w:pPr>
-      <w:r>
-        <w:t xml:space="preserve">Summary of Model</w:t>
+        <w:t xml:space="preserve">The results of our model are shown in Figure 5 in the appendix, as well as the code in our Github.</w:t>
       </w:r>
     </w:p>
     <w:p>
@@ -766,7 +499,7 @@
         <w:t xml:space="preserve">The results show that the relationship between GrLivArea and LogSalePrice is positive for all neighborhoods, and the p-values of all coefficients is statistically signifcant. However, the magnitude of the effect varies by neighborhood: the effect of GrLivArea on LogSalePrice is smallest in the NAmes neighborhood and largest in the Edwards neighborhood. Our neighboorhood-specific models are as follows:</w:t>
       </w:r>
     </w:p>
-    <w:bookmarkStart w:id="43" w:name="brkside"/>
+    <w:bookmarkStart w:id="28" w:name="brkside"/>
     <w:p>
       <w:pPr>
         <w:pStyle w:val="Heading3"/>
@@ -925,8 +658,8 @@
         </m:oMath>
       </m:oMathPara>
     </w:p>
-    <w:bookmarkEnd w:id="43"/>
-    <w:bookmarkStart w:id="44" w:name="edwards"/>
+    <w:bookmarkEnd w:id="28"/>
+    <w:bookmarkStart w:id="29" w:name="edwards"/>
     <w:p>
       <w:pPr>
         <w:pStyle w:val="Heading3"/>
@@ -1136,8 +869,8 @@
         </m:oMath>
       </m:oMathPara>
     </w:p>
-    <w:bookmarkEnd w:id="44"/>
-    <w:bookmarkStart w:id="45" w:name="names"/>
+    <w:bookmarkEnd w:id="29"/>
+    <w:bookmarkStart w:id="30" w:name="names"/>
     <w:p>
       <w:pPr>
         <w:pStyle w:val="Heading3"/>
@@ -1347,9 +1080,9 @@
         </m:oMath>
       </m:oMathPara>
     </w:p>
-    <w:bookmarkEnd w:id="45"/>
-    <w:bookmarkEnd w:id="46"/>
-    <w:bookmarkStart w:id="64" w:name="assumptions"/>
+    <w:bookmarkEnd w:id="30"/>
+    <w:bookmarkEnd w:id="31"/>
+    <w:bookmarkStart w:id="37" w:name="assumptions"/>
     <w:p>
       <w:pPr>
         <w:pStyle w:val="Heading2"/>
@@ -1358,7 +1091,7 @@
         <w:t xml:space="preserve">Assumptions</w:t>
       </w:r>
     </w:p>
-    <w:bookmarkStart w:id="50" w:name="linearity"/>
+    <w:bookmarkStart w:id="32" w:name="linearity"/>
     <w:p>
       <w:pPr>
         <w:pStyle w:val="Heading3"/>
@@ -1372,66 +1105,11 @@
         <w:pStyle w:val="FirstParagraph"/>
       </w:pPr>
       <w:r>
-        <w:t xml:space="preserve">The plot of residuals against fitted values shows no apparent pattern, which suggests that the assumption of linearity is met.</w:t>
-      </w:r>
-    </w:p>
-    <w:p>
-      <w:pPr>
-        <w:pStyle w:val="CaptionedFigure"/>
-      </w:pPr>
-      <w:r>
-        <w:drawing>
-          <wp:inline>
-            <wp:extent cx="5334000" cy="3291840"/>
-            <wp:effectExtent b="0" l="0" r="0" t="0"/>
-            <wp:docPr descr="Residuals vs Fitted" title="" id="48" name="Picture"/>
-            <a:graphic>
-              <a:graphicData uri="http://schemas.openxmlformats.org/drawingml/2006/picture">
-                <pic:pic>
-                  <pic:nvPicPr>
-                    <pic:cNvPr descr="images/03_a1_residual_plot.png" id="49" name="Picture"/>
-                    <pic:cNvPicPr>
-                      <a:picLocks noChangeArrowheads="1" noChangeAspect="1"/>
-                    </pic:cNvPicPr>
-                  </pic:nvPicPr>
-                  <pic:blipFill>
-                    <a:blip r:embed="rId47"/>
-                    <a:stretch>
-                      <a:fillRect/>
-                    </a:stretch>
-                  </pic:blipFill>
-                  <pic:spPr bwMode="auto">
-                    <a:xfrm>
-                      <a:off x="0" y="0"/>
-                      <a:ext cx="5334000" cy="3291840"/>
-                    </a:xfrm>
-                    <a:prstGeom prst="rect">
-                      <a:avLst/>
-                    </a:prstGeom>
-                    <a:noFill/>
-                    <a:ln w="9525">
-                      <a:noFill/>
-                      <a:headEnd/>
-                      <a:tailEnd/>
-                    </a:ln>
-                  </pic:spPr>
-                </pic:pic>
-              </a:graphicData>
-            </a:graphic>
-          </wp:inline>
-        </w:drawing>
-      </w:r>
-    </w:p>
-    <w:p>
-      <w:pPr>
-        <w:pStyle w:val="ImageCaption"/>
-      </w:pPr>
-      <w:r>
-        <w:t xml:space="preserve">Residuals vs Fitted</w:t>
-      </w:r>
-    </w:p>
-    <w:bookmarkEnd w:id="50"/>
-    <w:bookmarkStart w:id="54" w:name="normality"/>
+        <w:t xml:space="preserve">The plot of residuals against fitted values hows no apparent pattern, which suggests that the assumption of linearity is met (see Figure 6 in the appendix).</w:t>
+      </w:r>
+    </w:p>
+    <w:bookmarkEnd w:id="32"/>
+    <w:bookmarkStart w:id="33" w:name="normality"/>
     <w:p>
       <w:pPr>
         <w:pStyle w:val="Heading3"/>
@@ -1445,66 +1123,11 @@
         <w:pStyle w:val="FirstParagraph"/>
       </w:pPr>
       <w:r>
-        <w:t xml:space="preserve">The Q-Q plot indicates that residuals closely follow a normal distribution, with some deviation at the extremes.</w:t>
-      </w:r>
-    </w:p>
-    <w:p>
-      <w:pPr>
-        <w:pStyle w:val="CaptionedFigure"/>
-      </w:pPr>
-      <w:r>
-        <w:drawing>
-          <wp:inline>
-            <wp:extent cx="5334000" cy="3291840"/>
-            <wp:effectExtent b="0" l="0" r="0" t="0"/>
-            <wp:docPr descr="Q-Q Plot" title="" id="52" name="Picture"/>
-            <a:graphic>
-              <a:graphicData uri="http://schemas.openxmlformats.org/drawingml/2006/picture">
-                <pic:pic>
-                  <pic:nvPicPr>
-                    <pic:cNvPr descr="images/04_a1_qq.png" id="53" name="Picture"/>
-                    <pic:cNvPicPr>
-                      <a:picLocks noChangeArrowheads="1" noChangeAspect="1"/>
-                    </pic:cNvPicPr>
-                  </pic:nvPicPr>
-                  <pic:blipFill>
-                    <a:blip r:embed="rId51"/>
-                    <a:stretch>
-                      <a:fillRect/>
-                    </a:stretch>
-                  </pic:blipFill>
-                  <pic:spPr bwMode="auto">
-                    <a:xfrm>
-                      <a:off x="0" y="0"/>
-                      <a:ext cx="5334000" cy="3291840"/>
-                    </a:xfrm>
-                    <a:prstGeom prst="rect">
-                      <a:avLst/>
-                    </a:prstGeom>
-                    <a:noFill/>
-                    <a:ln w="9525">
-                      <a:noFill/>
-                      <a:headEnd/>
-                      <a:tailEnd/>
-                    </a:ln>
-                  </pic:spPr>
-                </pic:pic>
-              </a:graphicData>
-            </a:graphic>
-          </wp:inline>
-        </w:drawing>
-      </w:r>
-    </w:p>
-    <w:p>
-      <w:pPr>
-        <w:pStyle w:val="ImageCaption"/>
-      </w:pPr>
-      <w:r>
-        <w:t xml:space="preserve">Q-Q Plot</w:t>
-      </w:r>
-    </w:p>
-    <w:bookmarkEnd w:id="54"/>
-    <w:bookmarkStart w:id="55" w:name="variance"/>
+        <w:t xml:space="preserve">The Q-Q plot indicates that residuals closely follow a normal distribution, with some deviation at the extremes (see Figure 7 in the appendix).</w:t>
+      </w:r>
+    </w:p>
+    <w:bookmarkEnd w:id="33"/>
+    <w:bookmarkStart w:id="34" w:name="variance"/>
     <w:p>
       <w:pPr>
         <w:pStyle w:val="Heading3"/>
@@ -1518,11 +1141,11 @@
         <w:pStyle w:val="FirstParagraph"/>
       </w:pPr>
       <w:r>
-        <w:t xml:space="preserve">The spread of residuals in the residuals versus fitted plot (shown above) is relatively consistent across fitted values, which suggests that the assumption of constant variance is met.</w:t>
-      </w:r>
-    </w:p>
-    <w:bookmarkEnd w:id="55"/>
-    <w:bookmarkStart w:id="56" w:name="independence"/>
+        <w:t xml:space="preserve">The spread of residuals in the residuals versus fitted plot (Figure 6) is relatively consistent across fitted values, which suggests that the assumption of constant variance is met.</w:t>
+      </w:r>
+    </w:p>
+    <w:bookmarkEnd w:id="34"/>
+    <w:bookmarkStart w:id="35" w:name="independence"/>
     <w:p>
       <w:pPr>
         <w:pStyle w:val="Heading3"/>
@@ -1536,11 +1159,11 @@
         <w:pStyle w:val="FirstParagraph"/>
       </w:pPr>
       <w:r>
-        <w:t xml:space="preserve">No patterns or clustering are observed in the residuals versus fitted values plot (shown above), which that residuals are not correlated.</w:t>
-      </w:r>
-    </w:p>
-    <w:bookmarkEnd w:id="56"/>
-    <w:bookmarkStart w:id="63" w:name="influential-points-analysis"/>
+        <w:t xml:space="preserve">No patterns or clustering are observed in the residuals versus fitted values plot (Figure 6), which that residuals are not correlated.</w:t>
+      </w:r>
+    </w:p>
+    <w:bookmarkEnd w:id="35"/>
+    <w:bookmarkStart w:id="36" w:name="influential-points-analysis"/>
     <w:p>
       <w:pPr>
         <w:pStyle w:val="Heading3"/>
@@ -1554,122 +1177,12 @@
         <w:pStyle w:val="FirstParagraph"/>
       </w:pPr>
       <w:r>
-        <w:t xml:space="preserve">After removing the significant outliers mentioned above (observations 524 and 1299), the Cook’s D and outlier-leverage diagnostics reveal a few remaining influential points. However, these points wereless impactful than those already removed, and while they are outside the normal range, we didn’t deem them extreme enough to warrant removal.</w:t>
-      </w:r>
-    </w:p>
-    <w:p>
-      <w:pPr>
-        <w:pStyle w:val="CaptionedFigure"/>
-      </w:pPr>
-      <w:r>
-        <w:drawing>
-          <wp:inline>
-            <wp:extent cx="5334000" cy="3291840"/>
-            <wp:effectExtent b="0" l="0" r="0" t="0"/>
-            <wp:docPr descr="Cook’s D Plot" title="" id="58" name="Picture"/>
-            <a:graphic>
-              <a:graphicData uri="http://schemas.openxmlformats.org/drawingml/2006/picture">
-                <pic:pic>
-                  <pic:nvPicPr>
-                    <pic:cNvPr descr="images/08_a1_cooks.png" id="59" name="Picture"/>
-                    <pic:cNvPicPr>
-                      <a:picLocks noChangeArrowheads="1" noChangeAspect="1"/>
-                    </pic:cNvPicPr>
-                  </pic:nvPicPr>
-                  <pic:blipFill>
-                    <a:blip r:embed="rId57"/>
-                    <a:stretch>
-                      <a:fillRect/>
-                    </a:stretch>
-                  </pic:blipFill>
-                  <pic:spPr bwMode="auto">
-                    <a:xfrm>
-                      <a:off x="0" y="0"/>
-                      <a:ext cx="5334000" cy="3291840"/>
-                    </a:xfrm>
-                    <a:prstGeom prst="rect">
-                      <a:avLst/>
-                    </a:prstGeom>
-                    <a:noFill/>
-                    <a:ln w="9525">
-                      <a:noFill/>
-                      <a:headEnd/>
-                      <a:tailEnd/>
-                    </a:ln>
-                  </pic:spPr>
-                </pic:pic>
-              </a:graphicData>
-            </a:graphic>
-          </wp:inline>
-        </w:drawing>
-      </w:r>
-    </w:p>
-    <w:p>
-      <w:pPr>
-        <w:pStyle w:val="ImageCaption"/>
-      </w:pPr>
-      <w:r>
-        <w:t xml:space="preserve">Cook’s D Plot</w:t>
-      </w:r>
-    </w:p>
-    <w:p>
-      <w:pPr>
-        <w:pStyle w:val="CaptionedFigure"/>
-      </w:pPr>
-      <w:r>
-        <w:drawing>
-          <wp:inline>
-            <wp:extent cx="5334000" cy="3291840"/>
-            <wp:effectExtent b="0" l="0" r="0" t="0"/>
-            <wp:docPr descr="Outlier-Leverage Plot" title="" id="61" name="Picture"/>
-            <a:graphic>
-              <a:graphicData uri="http://schemas.openxmlformats.org/drawingml/2006/picture">
-                <pic:pic>
-                  <pic:nvPicPr>
-                    <pic:cNvPr descr="images/10_a1_outliers.png" id="62" name="Picture"/>
-                    <pic:cNvPicPr>
-                      <a:picLocks noChangeArrowheads="1" noChangeAspect="1"/>
-                    </pic:cNvPicPr>
-                  </pic:nvPicPr>
-                  <pic:blipFill>
-                    <a:blip r:embed="rId60"/>
-                    <a:stretch>
-                      <a:fillRect/>
-                    </a:stretch>
-                  </pic:blipFill>
-                  <pic:spPr bwMode="auto">
-                    <a:xfrm>
-                      <a:off x="0" y="0"/>
-                      <a:ext cx="5334000" cy="3291840"/>
-                    </a:xfrm>
-                    <a:prstGeom prst="rect">
-                      <a:avLst/>
-                    </a:prstGeom>
-                    <a:noFill/>
-                    <a:ln w="9525">
-                      <a:noFill/>
-                      <a:headEnd/>
-                      <a:tailEnd/>
-                    </a:ln>
-                  </pic:spPr>
-                </pic:pic>
-              </a:graphicData>
-            </a:graphic>
-          </wp:inline>
-        </w:drawing>
-      </w:r>
-    </w:p>
-    <w:p>
-      <w:pPr>
-        <w:pStyle w:val="ImageCaption"/>
-      </w:pPr>
-      <w:r>
-        <w:t xml:space="preserve">Outlier-Leverage Plot</w:t>
-      </w:r>
-    </w:p>
-    <w:bookmarkEnd w:id="63"/>
-    <w:bookmarkEnd w:id="64"/>
-    <w:bookmarkStart w:id="65" w:name="X3f0ed1d8c0fdec4d7d428efecd7b2bd434e3693"/>
+        <w:t xml:space="preserve">After removing the significant outliers mentioned above (observations 524 and 1299), the Cook’s D and outlier-leverage diagnostics reveal a few remaining influential points. However, these points were less impactful than those already removed, and while they are outside the normal range, we didn’t deem them extreme enough to warrant removal (see Figure 7 and 8 in the appendix).</w:t>
+      </w:r>
+    </w:p>
+    <w:bookmarkEnd w:id="36"/>
+    <w:bookmarkEnd w:id="37"/>
+    <w:bookmarkStart w:id="38" w:name="X3f0ed1d8c0fdec4d7d428efecd7b2bd434e3693"/>
     <w:p>
       <w:pPr>
         <w:pStyle w:val="Heading2"/>
@@ -1899,8 +1412,8 @@
         </w:tc>
       </w:tr>
     </w:tbl>
-    <w:bookmarkEnd w:id="65"/>
-    <w:bookmarkStart w:id="66" w:name="conclusion"/>
+    <w:bookmarkEnd w:id="38"/>
+    <w:bookmarkStart w:id="39" w:name="conclusion"/>
     <w:p>
       <w:pPr>
         <w:pStyle w:val="Heading2"/>
@@ -1917,9 +1430,9 @@
         <w:t xml:space="preserve">Our analysis revealed that the relationship between living area and log-transformed sale price is positive for all neighborhoods, with the strongest effect in the BrkSide neighborhood and the weakest effect in the NAmes neighborhood. The results of our model suggest that living area is a significant predictor of sale price, and that the effect of living area on sale price varies by neighborhood.</w:t>
       </w:r>
     </w:p>
-    <w:bookmarkEnd w:id="66"/>
-    <w:bookmarkEnd w:id="67"/>
-    <w:bookmarkStart w:id="117" w:name="analysis-2-predictive-analysis"/>
+    <w:bookmarkEnd w:id="39"/>
+    <w:bookmarkEnd w:id="40"/>
+    <w:bookmarkStart w:id="60" w:name="analysis-2-predictive-analysis"/>
     <w:p>
       <w:pPr>
         <w:pStyle w:val="Heading1"/>
@@ -1936,7 +1449,7 @@
         <w:t xml:space="preserve">We now turn to the predictive analysis of home prices in Ames, Iowa. We will explore several linear regression models of varying size and complexity in an effort to find the best model for predicting home prices.</w:t>
       </w:r>
     </w:p>
-    <w:bookmarkStart w:id="91" w:name="model-1-simple-linear-regression"/>
+    <w:bookmarkStart w:id="49" w:name="model-1-simple-linear-regression"/>
     <w:p>
       <w:pPr>
         <w:pStyle w:val="Heading2"/>
@@ -1953,7 +1466,7 @@
         <w:t xml:space="preserve">Our simplest model is a linear regression of SalePrice on GarageArea. This model seeks to predict home prices based on the size of the garage.</w:t>
       </w:r>
     </w:p>
-    <w:bookmarkStart w:id="68" w:name="general-model-1"/>
+    <w:bookmarkStart w:id="41" w:name="general-model-1"/>
     <w:p>
       <w:pPr>
         <w:pStyle w:val="Heading3"/>
@@ -2063,8 +1576,8 @@
         </m:oMath>
       </m:oMathPara>
     </w:p>
-    <w:bookmarkEnd w:id="68"/>
-    <w:bookmarkStart w:id="72" w:name="results-1"/>
+    <w:bookmarkEnd w:id="41"/>
+    <w:bookmarkStart w:id="42" w:name="results-1"/>
     <w:p>
       <w:pPr>
         <w:pStyle w:val="Heading3"/>
@@ -2078,62 +1591,7 @@
         <w:pStyle w:val="FirstParagraph"/>
       </w:pPr>
       <w:r>
-        <w:t xml:space="preserve">As shown in the code in our appendix, we implemented Leave One Out Cross-Validation on our predictive models to evaluate their performance. The results of our model are as follows:</w:t>
-      </w:r>
-    </w:p>
-    <w:p>
-      <w:pPr>
-        <w:pStyle w:val="CaptionedFigure"/>
-      </w:pPr>
-      <w:r>
-        <w:drawing>
-          <wp:inline>
-            <wp:extent cx="4764505" cy="4186989"/>
-            <wp:effectExtent b="0" l="0" r="0" t="0"/>
-            <wp:docPr descr="Summary of Model" title="" id="70" name="Picture"/>
-            <a:graphic>
-              <a:graphicData uri="http://schemas.openxmlformats.org/drawingml/2006/picture">
-                <pic:pic>
-                  <pic:nvPicPr>
-                    <pic:cNvPr descr="images/00_a2_slr__summary.png" id="71" name="Picture"/>
-                    <pic:cNvPicPr>
-                      <a:picLocks noChangeArrowheads="1" noChangeAspect="1"/>
-                    </pic:cNvPicPr>
-                  </pic:nvPicPr>
-                  <pic:blipFill>
-                    <a:blip r:embed="rId69"/>
-                    <a:stretch>
-                      <a:fillRect/>
-                    </a:stretch>
-                  </pic:blipFill>
-                  <pic:spPr bwMode="auto">
-                    <a:xfrm>
-                      <a:off x="0" y="0"/>
-                      <a:ext cx="4764505" cy="4186989"/>
-                    </a:xfrm>
-                    <a:prstGeom prst="rect">
-                      <a:avLst/>
-                    </a:prstGeom>
-                    <a:noFill/>
-                    <a:ln w="9525">
-                      <a:noFill/>
-                      <a:headEnd/>
-                      <a:tailEnd/>
-                    </a:ln>
-                  </pic:spPr>
-                </pic:pic>
-              </a:graphicData>
-            </a:graphic>
-          </wp:inline>
-        </w:drawing>
-      </w:r>
-    </w:p>
-    <w:p>
-      <w:pPr>
-        <w:pStyle w:val="ImageCaption"/>
-      </w:pPr>
-      <w:r>
-        <w:t xml:space="preserve">Summary of Model</w:t>
+        <w:t xml:space="preserve">As shown in the code in our appendix, we implemented Leave One Out Cross-Validation on our predictive models to evaluate their performance. The results of our model are also shown in Figure 9 in the appendix.</w:t>
       </w:r>
     </w:p>
     <w:p>
@@ -2226,8 +1684,8 @@
         <w:t xml:space="preserve">This indicates that, on average, for every additional square foot of garage area, the log of the sale price increases by 0.001236.</w:t>
       </w:r>
     </w:p>
-    <w:bookmarkEnd w:id="72"/>
-    <w:bookmarkStart w:id="90" w:name="X71dff01a3fe7722ab2ec0fb6135e4857d5ca92a"/>
+    <w:bookmarkEnd w:id="42"/>
+    <w:bookmarkStart w:id="48" w:name="X71dff01a3fe7722ab2ec0fb6135e4857d5ca92a"/>
     <w:p>
       <w:pPr>
         <w:pStyle w:val="Heading3"/>
@@ -2236,7 +1694,7 @@
         <w:t xml:space="preserve">Assumptions and Influential Points Analysis</w:t>
       </w:r>
     </w:p>
-    <w:bookmarkStart w:id="76" w:name="linearity-1"/>
+    <w:bookmarkStart w:id="43" w:name="linearity-1"/>
     <w:p>
       <w:pPr>
         <w:pStyle w:val="Heading4"/>
@@ -2247,69 +1705,14 @@
     </w:p>
     <w:p>
       <w:pPr>
-        <w:pStyle w:val="CaptionedFigure"/>
-      </w:pPr>
-      <w:r>
-        <w:drawing>
-          <wp:inline>
-            <wp:extent cx="5334000" cy="3291840"/>
-            <wp:effectExtent b="0" l="0" r="0" t="0"/>
-            <wp:docPr descr="Residuals vs Fitted" title="" id="74" name="Picture"/>
-            <a:graphic>
-              <a:graphicData uri="http://schemas.openxmlformats.org/drawingml/2006/picture">
-                <pic:pic>
-                  <pic:nvPicPr>
-                    <pic:cNvPr descr="images/12_a2_slr_residuals.png" id="75" name="Picture"/>
-                    <pic:cNvPicPr>
-                      <a:picLocks noChangeArrowheads="1" noChangeAspect="1"/>
-                    </pic:cNvPicPr>
-                  </pic:nvPicPr>
-                  <pic:blipFill>
-                    <a:blip r:embed="rId73"/>
-                    <a:stretch>
-                      <a:fillRect/>
-                    </a:stretch>
-                  </pic:blipFill>
-                  <pic:spPr bwMode="auto">
-                    <a:xfrm>
-                      <a:off x="0" y="0"/>
-                      <a:ext cx="5334000" cy="3291840"/>
-                    </a:xfrm>
-                    <a:prstGeom prst="rect">
-                      <a:avLst/>
-                    </a:prstGeom>
-                    <a:noFill/>
-                    <a:ln w="9525">
-                      <a:noFill/>
-                      <a:headEnd/>
-                      <a:tailEnd/>
-                    </a:ln>
-                  </pic:spPr>
-                </pic:pic>
-              </a:graphicData>
-            </a:graphic>
-          </wp:inline>
-        </w:drawing>
-      </w:r>
-    </w:p>
-    <w:p>
-      <w:pPr>
-        <w:pStyle w:val="ImageCaption"/>
-      </w:pPr>
-      <w:r>
-        <w:t xml:space="preserve">Residuals vs Fitted</w:t>
-      </w:r>
-    </w:p>
-    <w:p>
-      <w:pPr>
-        <w:pStyle w:val="BodyText"/>
-      </w:pPr>
-      <w:r>
-        <w:t xml:space="preserve">The plot of residuals against fitted values shows no apparent pattern, indicating that the assumption of linearity is reasonably satisfied.</w:t>
-      </w:r>
-    </w:p>
-    <w:bookmarkEnd w:id="76"/>
-    <w:bookmarkStart w:id="80" w:name="normality-1"/>
+        <w:pStyle w:val="FirstParagraph"/>
+      </w:pPr>
+      <w:r>
+        <w:t xml:space="preserve">The plot of residuals against fitted values shows no apparent pattern, indicating that the assumption of linearity is reasonably satisfied (see Figure 10 in the appendix).</w:t>
+      </w:r>
+    </w:p>
+    <w:bookmarkEnd w:id="43"/>
+    <w:bookmarkStart w:id="44" w:name="normality-1"/>
     <w:p>
       <w:pPr>
         <w:pStyle w:val="Heading4"/>
@@ -2320,69 +1723,14 @@
     </w:p>
     <w:p>
       <w:pPr>
-        <w:pStyle w:val="CaptionedFigure"/>
-      </w:pPr>
-      <w:r>
-        <w:drawing>
-          <wp:inline>
-            <wp:extent cx="5334000" cy="3291840"/>
-            <wp:effectExtent b="0" l="0" r="0" t="0"/>
-            <wp:docPr descr="Q-Q Plot" title="" id="78" name="Picture"/>
-            <a:graphic>
-              <a:graphicData uri="http://schemas.openxmlformats.org/drawingml/2006/picture">
-                <pic:pic>
-                  <pic:nvPicPr>
-                    <pic:cNvPr descr="images/13_a2_slr_qq.png" id="79" name="Picture"/>
-                    <pic:cNvPicPr>
-                      <a:picLocks noChangeArrowheads="1" noChangeAspect="1"/>
-                    </pic:cNvPicPr>
-                  </pic:nvPicPr>
-                  <pic:blipFill>
-                    <a:blip r:embed="rId77"/>
-                    <a:stretch>
-                      <a:fillRect/>
-                    </a:stretch>
-                  </pic:blipFill>
-                  <pic:spPr bwMode="auto">
-                    <a:xfrm>
-                      <a:off x="0" y="0"/>
-                      <a:ext cx="5334000" cy="3291840"/>
-                    </a:xfrm>
-                    <a:prstGeom prst="rect">
-                      <a:avLst/>
-                    </a:prstGeom>
-                    <a:noFill/>
-                    <a:ln w="9525">
-                      <a:noFill/>
-                      <a:headEnd/>
-                      <a:tailEnd/>
-                    </a:ln>
-                  </pic:spPr>
-                </pic:pic>
-              </a:graphicData>
-            </a:graphic>
-          </wp:inline>
-        </w:drawing>
-      </w:r>
-    </w:p>
-    <w:p>
-      <w:pPr>
-        <w:pStyle w:val="ImageCaption"/>
-      </w:pPr>
-      <w:r>
-        <w:t xml:space="preserve">Q-Q Plot</w:t>
-      </w:r>
-    </w:p>
-    <w:p>
-      <w:pPr>
-        <w:pStyle w:val="BodyText"/>
-      </w:pPr>
-      <w:r>
-        <w:t xml:space="preserve">The Q-Q plot suggests that residuals follow a normal distribution, however some deviation is observed at the tails.</w:t>
-      </w:r>
-    </w:p>
-    <w:bookmarkEnd w:id="80"/>
-    <w:bookmarkStart w:id="81" w:name="variance-1"/>
+        <w:pStyle w:val="FirstParagraph"/>
+      </w:pPr>
+      <w:r>
+        <w:t xml:space="preserve">The Q-Q plot suggests that residuals follow a normal distribution, however some deviation is observed at the tails (See Figure 11 in the appendix).</w:t>
+      </w:r>
+    </w:p>
+    <w:bookmarkEnd w:id="44"/>
+    <w:bookmarkStart w:id="45" w:name="variance-1"/>
     <w:p>
       <w:pPr>
         <w:pStyle w:val="Heading4"/>
@@ -2396,11 +1744,11 @@
         <w:pStyle w:val="FirstParagraph"/>
       </w:pPr>
       <w:r>
-        <w:t xml:space="preserve">The spread of residuals in the residuals plot (shown) is relatively uniform across fitted values, indicating that the assumption of constant variance (homoscedasticity) is met.</w:t>
-      </w:r>
-    </w:p>
-    <w:bookmarkEnd w:id="81"/>
-    <w:bookmarkStart w:id="82" w:name="independence-1"/>
+        <w:t xml:space="preserve">The spread of residuals in the residuals plot (shown in Figure 10) is relatively uniform across fitted values, indicating that the assumption of constant variance (homoscedasticity) is met.</w:t>
+      </w:r>
+    </w:p>
+    <w:bookmarkEnd w:id="45"/>
+    <w:bookmarkStart w:id="46" w:name="independence-1"/>
     <w:p>
       <w:pPr>
         <w:pStyle w:val="Heading4"/>
@@ -2414,11 +1762,11 @@
         <w:pStyle w:val="FirstParagraph"/>
       </w:pPr>
       <w:r>
-        <w:t xml:space="preserve">No patterns or unusual are visible in the residuals plot (shown above), which supports the assumption of independence.</w:t>
-      </w:r>
-    </w:p>
-    <w:bookmarkEnd w:id="82"/>
-    <w:bookmarkStart w:id="89" w:name="influential-points-analysis-1"/>
+        <w:t xml:space="preserve">No patterns or unusual are visible in the residuals plot (shown in Figure 10), which supports the assumption of independence.</w:t>
+      </w:r>
+    </w:p>
+    <w:bookmarkEnd w:id="46"/>
+    <w:bookmarkStart w:id="47" w:name="influential-points-analysis-1"/>
     <w:p>
       <w:pPr>
         <w:pStyle w:val="Heading4"/>
@@ -2429,126 +1777,16 @@
     </w:p>
     <w:p>
       <w:pPr>
-        <w:pStyle w:val="CaptionedFigure"/>
-      </w:pPr>
-      <w:r>
-        <w:drawing>
-          <wp:inline>
-            <wp:extent cx="5334000" cy="3291840"/>
-            <wp:effectExtent b="0" l="0" r="0" t="0"/>
-            <wp:docPr descr="Cook’s D Plot" title="" id="84" name="Picture"/>
-            <a:graphic>
-              <a:graphicData uri="http://schemas.openxmlformats.org/drawingml/2006/picture">
-                <pic:pic>
-                  <pic:nvPicPr>
-                    <pic:cNvPr descr="images/17_a2_slr_cooks_bar.png" id="85" name="Picture"/>
-                    <pic:cNvPicPr>
-                      <a:picLocks noChangeArrowheads="1" noChangeAspect="1"/>
-                    </pic:cNvPicPr>
-                  </pic:nvPicPr>
-                  <pic:blipFill>
-                    <a:blip r:embed="rId83"/>
-                    <a:stretch>
-                      <a:fillRect/>
-                    </a:stretch>
-                  </pic:blipFill>
-                  <pic:spPr bwMode="auto">
-                    <a:xfrm>
-                      <a:off x="0" y="0"/>
-                      <a:ext cx="5334000" cy="3291840"/>
-                    </a:xfrm>
-                    <a:prstGeom prst="rect">
-                      <a:avLst/>
-                    </a:prstGeom>
-                    <a:noFill/>
-                    <a:ln w="9525">
-                      <a:noFill/>
-                      <a:headEnd/>
-                      <a:tailEnd/>
-                    </a:ln>
-                  </pic:spPr>
-                </pic:pic>
-              </a:graphicData>
-            </a:graphic>
-          </wp:inline>
-        </w:drawing>
-      </w:r>
-    </w:p>
-    <w:p>
-      <w:pPr>
-        <w:pStyle w:val="ImageCaption"/>
-      </w:pPr>
-      <w:r>
-        <w:t xml:space="preserve">Cook’s D Plot</w:t>
-      </w:r>
-    </w:p>
-    <w:p>
-      <w:pPr>
-        <w:pStyle w:val="CaptionedFigure"/>
-      </w:pPr>
-      <w:r>
-        <w:drawing>
-          <wp:inline>
-            <wp:extent cx="5334000" cy="3291840"/>
-            <wp:effectExtent b="0" l="0" r="0" t="0"/>
-            <wp:docPr descr="Outliers-Leverage Plot" title="" id="87" name="Picture"/>
-            <a:graphic>
-              <a:graphicData uri="http://schemas.openxmlformats.org/drawingml/2006/picture">
-                <pic:pic>
-                  <pic:nvPicPr>
-                    <pic:cNvPr descr="images/19_a2_slr_outliers.png" id="88" name="Picture"/>
-                    <pic:cNvPicPr>
-                      <a:picLocks noChangeArrowheads="1" noChangeAspect="1"/>
-                    </pic:cNvPicPr>
-                  </pic:nvPicPr>
-                  <pic:blipFill>
-                    <a:blip r:embed="rId86"/>
-                    <a:stretch>
-                      <a:fillRect/>
-                    </a:stretch>
-                  </pic:blipFill>
-                  <pic:spPr bwMode="auto">
-                    <a:xfrm>
-                      <a:off x="0" y="0"/>
-                      <a:ext cx="5334000" cy="3291840"/>
-                    </a:xfrm>
-                    <a:prstGeom prst="rect">
-                      <a:avLst/>
-                    </a:prstGeom>
-                    <a:noFill/>
-                    <a:ln w="9525">
-                      <a:noFill/>
-                      <a:headEnd/>
-                      <a:tailEnd/>
-                    </a:ln>
-                  </pic:spPr>
-                </pic:pic>
-              </a:graphicData>
-            </a:graphic>
-          </wp:inline>
-        </w:drawing>
-      </w:r>
-    </w:p>
-    <w:p>
-      <w:pPr>
-        <w:pStyle w:val="ImageCaption"/>
-      </w:pPr>
-      <w:r>
-        <w:t xml:space="preserve">Outliers-Leverage Plot</w:t>
-      </w:r>
-    </w:p>
-    <w:p>
-      <w:pPr>
-        <w:pStyle w:val="BodyText"/>
-      </w:pPr>
-      <w:r>
-        <w:t xml:space="preserve">The Cook’s D and outlier-leverage plots identify a few influential points (such as observations 1061 and 1190), but they they appear to be minor violations of the assumptions and were not removed.</w:t>
-      </w:r>
-    </w:p>
-    <w:bookmarkEnd w:id="89"/>
-    <w:bookmarkEnd w:id="90"/>
-    <w:bookmarkEnd w:id="91"/>
-    <w:bookmarkStart w:id="115" w:name="X32427a54ceffd9a3f8945f0f1f984330407fa9f"/>
+        <w:pStyle w:val="FirstParagraph"/>
+      </w:pPr>
+      <w:r>
+        <w:t xml:space="preserve">The Cook’s D and outlier-leverage plots identify a few influential points (such as observations 1061 and 1190), but they they appear to be minor violations of the assumptions and were not removed (see Figures 12 and 13 in the appendix).</w:t>
+      </w:r>
+    </w:p>
+    <w:bookmarkEnd w:id="47"/>
+    <w:bookmarkEnd w:id="48"/>
+    <w:bookmarkEnd w:id="49"/>
+    <w:bookmarkStart w:id="58" w:name="X32427a54ceffd9a3f8945f0f1f984330407fa9f"/>
     <w:p>
       <w:pPr>
         <w:pStyle w:val="Heading2"/>
@@ -2565,7 +1803,7 @@
         <w:t xml:space="preserve">Our second model is a multiple linear regression of SalePrice on GrLivArea and FullBath. This model seeks to predict home prices based on the living area and number of full bathrooms.</w:t>
       </w:r>
     </w:p>
-    <w:bookmarkStart w:id="92" w:name="general-model-2"/>
+    <w:bookmarkStart w:id="50" w:name="general-model-2"/>
     <w:p>
       <w:pPr>
         <w:pStyle w:val="Heading3"/>
@@ -2698,8 +1936,8 @@
         </m:oMath>
       </m:oMathPara>
     </w:p>
-    <w:bookmarkEnd w:id="92"/>
-    <w:bookmarkStart w:id="96" w:name="results-2"/>
+    <w:bookmarkEnd w:id="50"/>
+    <w:bookmarkStart w:id="51" w:name="results-2"/>
     <w:p>
       <w:pPr>
         <w:pStyle w:val="Heading3"/>
@@ -2713,62 +1951,7 @@
         <w:pStyle w:val="FirstParagraph"/>
       </w:pPr>
       <w:r>
-        <w:t xml:space="preserve">As with the simple linear model, we implemented Leave One Out Cross-Validation on our first multiple linear model to evaluate its performance. The results of our model are as follows:</w:t>
-      </w:r>
-    </w:p>
-    <w:p>
-      <w:pPr>
-        <w:pStyle w:val="CaptionedFigure"/>
-      </w:pPr>
-      <w:r>
-        <w:drawing>
-          <wp:inline>
-            <wp:extent cx="4706753" cy="4369869"/>
-            <wp:effectExtent b="0" l="0" r="0" t="0"/>
-            <wp:docPr descr="Summary of GrLivArea + FullBath Model" title="" id="94" name="Picture"/>
-            <a:graphic>
-              <a:graphicData uri="http://schemas.openxmlformats.org/drawingml/2006/picture">
-                <pic:pic>
-                  <pic:nvPicPr>
-                    <pic:cNvPr descr="images/00_a2_mlr0__summary.png" id="95" name="Picture"/>
-                    <pic:cNvPicPr>
-                      <a:picLocks noChangeArrowheads="1" noChangeAspect="1"/>
-                    </pic:cNvPicPr>
-                  </pic:nvPicPr>
-                  <pic:blipFill>
-                    <a:blip r:embed="rId93"/>
-                    <a:stretch>
-                      <a:fillRect/>
-                    </a:stretch>
-                  </pic:blipFill>
-                  <pic:spPr bwMode="auto">
-                    <a:xfrm>
-                      <a:off x="0" y="0"/>
-                      <a:ext cx="4706753" cy="4369869"/>
-                    </a:xfrm>
-                    <a:prstGeom prst="rect">
-                      <a:avLst/>
-                    </a:prstGeom>
-                    <a:noFill/>
-                    <a:ln w="9525">
-                      <a:noFill/>
-                      <a:headEnd/>
-                      <a:tailEnd/>
-                    </a:ln>
-                  </pic:spPr>
-                </pic:pic>
-              </a:graphicData>
-            </a:graphic>
-          </wp:inline>
-        </w:drawing>
-      </w:r>
-    </w:p>
-    <w:p>
-      <w:pPr>
-        <w:pStyle w:val="ImageCaption"/>
-      </w:pPr>
-      <w:r>
-        <w:t xml:space="preserve">Summary of GrLivArea + FullBath Model</w:t>
+        <w:t xml:space="preserve">As with the simple linear model, we implemented Leave One Out Cross-Validation on our first multiple linear model to evaluate its performance. The results of our model are shown in Figure 14 in the appendix (as well as the full code on Github).</w:t>
       </w:r>
     </w:p>
     <w:p>
@@ -2883,8 +2066,8 @@
         </m:oMath>
       </m:oMathPara>
     </w:p>
-    <w:bookmarkEnd w:id="96"/>
-    <w:bookmarkStart w:id="114" w:name="X0268e779a8b006619b6fb6537e0c82c457c07dc"/>
+    <w:bookmarkEnd w:id="51"/>
+    <w:bookmarkStart w:id="57" w:name="X0268e779a8b006619b6fb6537e0c82c457c07dc"/>
     <w:p>
       <w:pPr>
         <w:pStyle w:val="Heading3"/>
@@ -2893,7 +2076,7 @@
         <w:t xml:space="preserve">Assumptions and Influential Points Analysis</w:t>
       </w:r>
     </w:p>
-    <w:bookmarkStart w:id="100" w:name="linearity-2"/>
+    <w:bookmarkStart w:id="52" w:name="linearity-2"/>
     <w:p>
       <w:pPr>
         <w:pStyle w:val="Heading4"/>
@@ -2904,69 +2087,14 @@
     </w:p>
     <w:p>
       <w:pPr>
-        <w:pStyle w:val="CaptionedFigure"/>
-      </w:pPr>
-      <w:r>
-        <w:drawing>
-          <wp:inline>
-            <wp:extent cx="5334000" cy="3291840"/>
-            <wp:effectExtent b="0" l="0" r="0" t="0"/>
-            <wp:docPr descr="Residuals vs Fitted" title="" id="98" name="Picture"/>
-            <a:graphic>
-              <a:graphicData uri="http://schemas.openxmlformats.org/drawingml/2006/picture">
-                <pic:pic>
-                  <pic:nvPicPr>
-                    <pic:cNvPr descr="images/21_a2_mlr_0_residuals.png" id="99" name="Picture"/>
-                    <pic:cNvPicPr>
-                      <a:picLocks noChangeArrowheads="1" noChangeAspect="1"/>
-                    </pic:cNvPicPr>
-                  </pic:nvPicPr>
-                  <pic:blipFill>
-                    <a:blip r:embed="rId97"/>
-                    <a:stretch>
-                      <a:fillRect/>
-                    </a:stretch>
-                  </pic:blipFill>
-                  <pic:spPr bwMode="auto">
-                    <a:xfrm>
-                      <a:off x="0" y="0"/>
-                      <a:ext cx="5334000" cy="3291840"/>
-                    </a:xfrm>
-                    <a:prstGeom prst="rect">
-                      <a:avLst/>
-                    </a:prstGeom>
-                    <a:noFill/>
-                    <a:ln w="9525">
-                      <a:noFill/>
-                      <a:headEnd/>
-                      <a:tailEnd/>
-                    </a:ln>
-                  </pic:spPr>
-                </pic:pic>
-              </a:graphicData>
-            </a:graphic>
-          </wp:inline>
-        </w:drawing>
-      </w:r>
-    </w:p>
-    <w:p>
-      <w:pPr>
-        <w:pStyle w:val="ImageCaption"/>
-      </w:pPr>
-      <w:r>
-        <w:t xml:space="preserve">Residuals vs Fitted</w:t>
-      </w:r>
-    </w:p>
-    <w:p>
-      <w:pPr>
-        <w:pStyle w:val="BodyText"/>
-      </w:pPr>
-      <w:r>
-        <w:t xml:space="preserve">The plot of residuals against fitted values shows no apparent pattern, indicating that the assumption of linearity is reasonably satisfied.</w:t>
-      </w:r>
-    </w:p>
-    <w:bookmarkEnd w:id="100"/>
-    <w:bookmarkStart w:id="104" w:name="normality-2"/>
+        <w:pStyle w:val="FirstParagraph"/>
+      </w:pPr>
+      <w:r>
+        <w:t xml:space="preserve">The plot of residuals against fitted values shows no apparent pattern, indicating that the assumption of linearity is reasonably satisfied (see Figure 15 in the appendix).</w:t>
+      </w:r>
+    </w:p>
+    <w:bookmarkEnd w:id="52"/>
+    <w:bookmarkStart w:id="53" w:name="normality-2"/>
     <w:p>
       <w:pPr>
         <w:pStyle w:val="Heading4"/>
@@ -2977,69 +2105,14 @@
     </w:p>
     <w:p>
       <w:pPr>
-        <w:pStyle w:val="CaptionedFigure"/>
-      </w:pPr>
-      <w:r>
-        <w:drawing>
-          <wp:inline>
-            <wp:extent cx="5334000" cy="3291840"/>
-            <wp:effectExtent b="0" l="0" r="0" t="0"/>
-            <wp:docPr descr="Q-Q Plot" title="" id="102" name="Picture"/>
-            <a:graphic>
-              <a:graphicData uri="http://schemas.openxmlformats.org/drawingml/2006/picture">
-                <pic:pic>
-                  <pic:nvPicPr>
-                    <pic:cNvPr descr="images/22_a2_mlr_0_qq.png" id="103" name="Picture"/>
-                    <pic:cNvPicPr>
-                      <a:picLocks noChangeArrowheads="1" noChangeAspect="1"/>
-                    </pic:cNvPicPr>
-                  </pic:nvPicPr>
-                  <pic:blipFill>
-                    <a:blip r:embed="rId101"/>
-                    <a:stretch>
-                      <a:fillRect/>
-                    </a:stretch>
-                  </pic:blipFill>
-                  <pic:spPr bwMode="auto">
-                    <a:xfrm>
-                      <a:off x="0" y="0"/>
-                      <a:ext cx="5334000" cy="3291840"/>
-                    </a:xfrm>
-                    <a:prstGeom prst="rect">
-                      <a:avLst/>
-                    </a:prstGeom>
-                    <a:noFill/>
-                    <a:ln w="9525">
-                      <a:noFill/>
-                      <a:headEnd/>
-                      <a:tailEnd/>
-                    </a:ln>
-                  </pic:spPr>
-                </pic:pic>
-              </a:graphicData>
-            </a:graphic>
-          </wp:inline>
-        </w:drawing>
-      </w:r>
-    </w:p>
-    <w:p>
-      <w:pPr>
-        <w:pStyle w:val="ImageCaption"/>
-      </w:pPr>
-      <w:r>
-        <w:t xml:space="preserve">Q-Q Plot</w:t>
-      </w:r>
-    </w:p>
-    <w:p>
-      <w:pPr>
-        <w:pStyle w:val="BodyText"/>
-      </w:pPr>
-      <w:r>
-        <w:t xml:space="preserve">The Q-Q plot suggests that residuals follow a normal distribution, however some moderate deviation is observed at the tails.</w:t>
-      </w:r>
-    </w:p>
-    <w:bookmarkEnd w:id="104"/>
-    <w:bookmarkStart w:id="105" w:name="variance-2"/>
+        <w:pStyle w:val="FirstParagraph"/>
+      </w:pPr>
+      <w:r>
+        <w:t xml:space="preserve">The Q-Q plot suggests that residuals follow a normal distribution, however some moderate deviation is observed at the tails (See Figure 16 in the appendix).</w:t>
+      </w:r>
+    </w:p>
+    <w:bookmarkEnd w:id="53"/>
+    <w:bookmarkStart w:id="54" w:name="variance-2"/>
     <w:p>
       <w:pPr>
         <w:pStyle w:val="Heading4"/>
@@ -3053,11 +2126,11 @@
         <w:pStyle w:val="FirstParagraph"/>
       </w:pPr>
       <w:r>
-        <w:t xml:space="preserve">The spread of residuals in the residuals plot (shown) is relatively uniform across fitted values, indicating that the assumption of constant variance (homoscedasticity) is met.</w:t>
-      </w:r>
-    </w:p>
-    <w:bookmarkEnd w:id="105"/>
-    <w:bookmarkStart w:id="106" w:name="independence-2"/>
+        <w:t xml:space="preserve">The spread of residuals in the residuals plot (shown in Figure 17 in the appendix) is relatively uniform across fitted values, indicating that the assumption of constant variance (homoscedasticity) is met.</w:t>
+      </w:r>
+    </w:p>
+    <w:bookmarkEnd w:id="54"/>
+    <w:bookmarkStart w:id="55" w:name="independence-2"/>
     <w:p>
       <w:pPr>
         <w:pStyle w:val="Heading4"/>
@@ -3071,11 +2144,11 @@
         <w:pStyle w:val="FirstParagraph"/>
       </w:pPr>
       <w:r>
-        <w:t xml:space="preserve">No patterns or unusual are visible in the residuals plot (shown above), which supports the assumption of independence.</w:t>
-      </w:r>
-    </w:p>
-    <w:bookmarkEnd w:id="106"/>
-    <w:bookmarkStart w:id="113" w:name="influential-points-analysis-2"/>
+        <w:t xml:space="preserve">No patterns or unusual are visible in the residuals plot (shown in Figure 17 in the appendix), which supports the assumption of independence.</w:t>
+      </w:r>
+    </w:p>
+    <w:bookmarkEnd w:id="55"/>
+    <w:bookmarkStart w:id="56" w:name="influential-points-analysis-2"/>
     <w:p>
       <w:pPr>
         <w:pStyle w:val="Heading4"/>
@@ -3086,126 +2159,16 @@
     </w:p>
     <w:p>
       <w:pPr>
-        <w:pStyle w:val="CaptionedFigure"/>
-      </w:pPr>
-      <w:r>
-        <w:drawing>
-          <wp:inline>
-            <wp:extent cx="5334000" cy="3291840"/>
-            <wp:effectExtent b="0" l="0" r="0" t="0"/>
-            <wp:docPr descr="Cook’s D Plot" title="" id="108" name="Picture"/>
-            <a:graphic>
-              <a:graphicData uri="http://schemas.openxmlformats.org/drawingml/2006/picture">
-                <pic:pic>
-                  <pic:nvPicPr>
-                    <pic:cNvPr descr="images/26_a2_mlr_0_cooks_bar.png" id="109" name="Picture"/>
-                    <pic:cNvPicPr>
-                      <a:picLocks noChangeArrowheads="1" noChangeAspect="1"/>
-                    </pic:cNvPicPr>
-                  </pic:nvPicPr>
-                  <pic:blipFill>
-                    <a:blip r:embed="rId107"/>
-                    <a:stretch>
-                      <a:fillRect/>
-                    </a:stretch>
-                  </pic:blipFill>
-                  <pic:spPr bwMode="auto">
-                    <a:xfrm>
-                      <a:off x="0" y="0"/>
-                      <a:ext cx="5334000" cy="3291840"/>
-                    </a:xfrm>
-                    <a:prstGeom prst="rect">
-                      <a:avLst/>
-                    </a:prstGeom>
-                    <a:noFill/>
-                    <a:ln w="9525">
-                      <a:noFill/>
-                      <a:headEnd/>
-                      <a:tailEnd/>
-                    </a:ln>
-                  </pic:spPr>
-                </pic:pic>
-              </a:graphicData>
-            </a:graphic>
-          </wp:inline>
-        </w:drawing>
-      </w:r>
-    </w:p>
-    <w:p>
-      <w:pPr>
-        <w:pStyle w:val="ImageCaption"/>
-      </w:pPr>
-      <w:r>
-        <w:t xml:space="preserve">Cook’s D Plot</w:t>
-      </w:r>
-    </w:p>
-    <w:p>
-      <w:pPr>
-        <w:pStyle w:val="CaptionedFigure"/>
-      </w:pPr>
-      <w:r>
-        <w:drawing>
-          <wp:inline>
-            <wp:extent cx="5334000" cy="3291840"/>
-            <wp:effectExtent b="0" l="0" r="0" t="0"/>
-            <wp:docPr descr="Outliers-Leverage Plot" title="" id="111" name="Picture"/>
-            <a:graphic>
-              <a:graphicData uri="http://schemas.openxmlformats.org/drawingml/2006/picture">
-                <pic:pic>
-                  <pic:nvPicPr>
-                    <pic:cNvPr descr="images/28_a2_mlr_0_outliers.png" id="112" name="Picture"/>
-                    <pic:cNvPicPr>
-                      <a:picLocks noChangeArrowheads="1" noChangeAspect="1"/>
-                    </pic:cNvPicPr>
-                  </pic:nvPicPr>
-                  <pic:blipFill>
-                    <a:blip r:embed="rId110"/>
-                    <a:stretch>
-                      <a:fillRect/>
-                    </a:stretch>
-                  </pic:blipFill>
-                  <pic:spPr bwMode="auto">
-                    <a:xfrm>
-                      <a:off x="0" y="0"/>
-                      <a:ext cx="5334000" cy="3291840"/>
-                    </a:xfrm>
-                    <a:prstGeom prst="rect">
-                      <a:avLst/>
-                    </a:prstGeom>
-                    <a:noFill/>
-                    <a:ln w="9525">
-                      <a:noFill/>
-                      <a:headEnd/>
-                      <a:tailEnd/>
-                    </a:ln>
-                  </pic:spPr>
-                </pic:pic>
-              </a:graphicData>
-            </a:graphic>
-          </wp:inline>
-        </w:drawing>
-      </w:r>
-    </w:p>
-    <w:p>
-      <w:pPr>
-        <w:pStyle w:val="ImageCaption"/>
-      </w:pPr>
-      <w:r>
-        <w:t xml:space="preserve">Outliers-Leverage Plot</w:t>
-      </w:r>
-    </w:p>
-    <w:p>
-      <w:pPr>
-        <w:pStyle w:val="BodyText"/>
-      </w:pPr>
-      <w:r>
-        <w:t xml:space="preserve">The Cook’s D plot and the outlier-leverage plot identify a few points with high leverage or influence, such as observation 54. While these points do exceed the threshold for influence, we didn’t think that they severely distorted the model, and we did not remove them.</w:t>
-      </w:r>
-    </w:p>
-    <w:bookmarkEnd w:id="113"/>
-    <w:bookmarkEnd w:id="114"/>
-    <w:bookmarkEnd w:id="115"/>
-    <w:bookmarkStart w:id="116" w:name="linear-model-comparison-table"/>
+        <w:pStyle w:val="FirstParagraph"/>
+      </w:pPr>
+      <w:r>
+        <w:t xml:space="preserve">The Cook’s D plot and the outlier-leverage plot identify a few points with high leverage or influence, such as observation 54. While these points do exceed the threshold for influence, we didn’t think that they severely distorted the model, and we did not remove them (see Figures 17 and 18 in the appendix).</w:t>
+      </w:r>
+    </w:p>
+    <w:bookmarkEnd w:id="56"/>
+    <w:bookmarkEnd w:id="57"/>
+    <w:bookmarkEnd w:id="58"/>
+    <w:bookmarkStart w:id="59" w:name="linear-model-comparison-table"/>
     <w:p>
       <w:pPr>
         <w:pStyle w:val="Heading2"/>
@@ -3564,8 +2527,1008 @@
         </w:tc>
       </w:tr>
     </w:tbl>
-    <w:bookmarkEnd w:id="116"/>
-    <w:bookmarkEnd w:id="117"/>
+    <w:bookmarkEnd w:id="59"/>
+    <w:bookmarkEnd w:id="60"/>
+    <w:bookmarkStart w:id="115" w:name="appendix-figures"/>
+    <w:p>
+      <w:pPr>
+        <w:pStyle w:val="Heading1"/>
+      </w:pPr>
+      <w:r>
+        <w:t xml:space="preserve">Appendix: Figures</w:t>
+      </w:r>
+    </w:p>
+    <w:p>
+      <w:pPr>
+        <w:pStyle w:val="CaptionedFigure"/>
+      </w:pPr>
+      <w:r>
+        <w:drawing>
+          <wp:inline>
+            <wp:extent cx="5334000" cy="3291840"/>
+            <wp:effectExtent b="0" l="0" r="0" t="0"/>
+            <wp:docPr descr="Figure 1: Scatterplot of SalePrice and GrLivAr" title="" id="62" name="Picture"/>
+            <a:graphic>
+              <a:graphicData uri="http://schemas.openxmlformats.org/drawingml/2006/picture">
+                <pic:pic>
+                  <pic:nvPicPr>
+                    <pic:cNvPr descr="images/00_a1_saleprice.png" id="63" name="Picture"/>
+                    <pic:cNvPicPr>
+                      <a:picLocks noChangeArrowheads="1" noChangeAspect="1"/>
+                    </pic:cNvPicPr>
+                  </pic:nvPicPr>
+                  <pic:blipFill>
+                    <a:blip r:embed="rId61"/>
+                    <a:stretch>
+                      <a:fillRect/>
+                    </a:stretch>
+                  </pic:blipFill>
+                  <pic:spPr bwMode="auto">
+                    <a:xfrm>
+                      <a:off x="0" y="0"/>
+                      <a:ext cx="5334000" cy="3291840"/>
+                    </a:xfrm>
+                    <a:prstGeom prst="rect">
+                      <a:avLst/>
+                    </a:prstGeom>
+                    <a:noFill/>
+                    <a:ln w="9525">
+                      <a:noFill/>
+                      <a:headEnd/>
+                      <a:tailEnd/>
+                    </a:ln>
+                  </pic:spPr>
+                </pic:pic>
+              </a:graphicData>
+            </a:graphic>
+          </wp:inline>
+        </w:drawing>
+      </w:r>
+    </w:p>
+    <w:p>
+      <w:pPr>
+        <w:pStyle w:val="ImageCaption"/>
+      </w:pPr>
+      <w:r>
+        <w:t xml:space="preserve">Figure 1: Scatterplot of SalePrice and GrLivAr</w:t>
+      </w:r>
+    </w:p>
+    <w:p>
+      <w:pPr>
+        <w:pStyle w:val="CaptionedFigure"/>
+      </w:pPr>
+      <w:r>
+        <w:drawing>
+          <wp:inline>
+            <wp:extent cx="5334000" cy="3291840"/>
+            <wp:effectExtent b="0" l="0" r="0" t="0"/>
+            <wp:docPr descr="Figure 2: Scatterplot of SalePriceLog and GrLivAr" title="" id="65" name="Picture"/>
+            <a:graphic>
+              <a:graphicData uri="http://schemas.openxmlformats.org/drawingml/2006/picture">
+                <pic:pic>
+                  <pic:nvPicPr>
+                    <pic:cNvPr descr="images/00_a1_logsaleprice.png" id="66" name="Picture"/>
+                    <pic:cNvPicPr>
+                      <a:picLocks noChangeArrowheads="1" noChangeAspect="1"/>
+                    </pic:cNvPicPr>
+                  </pic:nvPicPr>
+                  <pic:blipFill>
+                    <a:blip r:embed="rId64"/>
+                    <a:stretch>
+                      <a:fillRect/>
+                    </a:stretch>
+                  </pic:blipFill>
+                  <pic:spPr bwMode="auto">
+                    <a:xfrm>
+                      <a:off x="0" y="0"/>
+                      <a:ext cx="5334000" cy="3291840"/>
+                    </a:xfrm>
+                    <a:prstGeom prst="rect">
+                      <a:avLst/>
+                    </a:prstGeom>
+                    <a:noFill/>
+                    <a:ln w="9525">
+                      <a:noFill/>
+                      <a:headEnd/>
+                      <a:tailEnd/>
+                    </a:ln>
+                  </pic:spPr>
+                </pic:pic>
+              </a:graphicData>
+            </a:graphic>
+          </wp:inline>
+        </w:drawing>
+      </w:r>
+    </w:p>
+    <w:p>
+      <w:pPr>
+        <w:pStyle w:val="ImageCaption"/>
+      </w:pPr>
+      <w:r>
+        <w:t xml:space="preserve">Figure 2: Scatterplot of SalePriceLog and GrLivAr</w:t>
+      </w:r>
+    </w:p>
+    <w:p>
+      <w:pPr>
+        <w:pStyle w:val="CaptionedFigure"/>
+      </w:pPr>
+      <w:r>
+        <w:drawing>
+          <wp:inline>
+            <wp:extent cx="5334000" cy="3291840"/>
+            <wp:effectExtent b="0" l="0" r="0" t="0"/>
+            <wp:docPr descr="Figure 3: Scatterplot of SalePriceLog and GrLivAr by Neighborhood" title="" id="68" name="Picture"/>
+            <a:graphic>
+              <a:graphicData uri="http://schemas.openxmlformats.org/drawingml/2006/picture">
+                <pic:pic>
+                  <pic:nvPicPr>
+                    <pic:cNvPr descr="images/00_a1_outliers.png" id="69" name="Picture"/>
+                    <pic:cNvPicPr>
+                      <a:picLocks noChangeArrowheads="1" noChangeAspect="1"/>
+                    </pic:cNvPicPr>
+                  </pic:nvPicPr>
+                  <pic:blipFill>
+                    <a:blip r:embed="rId67"/>
+                    <a:stretch>
+                      <a:fillRect/>
+                    </a:stretch>
+                  </pic:blipFill>
+                  <pic:spPr bwMode="auto">
+                    <a:xfrm>
+                      <a:off x="0" y="0"/>
+                      <a:ext cx="5334000" cy="3291840"/>
+                    </a:xfrm>
+                    <a:prstGeom prst="rect">
+                      <a:avLst/>
+                    </a:prstGeom>
+                    <a:noFill/>
+                    <a:ln w="9525">
+                      <a:noFill/>
+                      <a:headEnd/>
+                      <a:tailEnd/>
+                    </a:ln>
+                  </pic:spPr>
+                </pic:pic>
+              </a:graphicData>
+            </a:graphic>
+          </wp:inline>
+        </w:drawing>
+      </w:r>
+    </w:p>
+    <w:p>
+      <w:pPr>
+        <w:pStyle w:val="ImageCaption"/>
+      </w:pPr>
+      <w:r>
+        <w:t xml:space="preserve">Figure 3: Scatterplot of SalePriceLog and GrLivAr by Neighborhood</w:t>
+      </w:r>
+    </w:p>
+    <w:p>
+      <w:pPr>
+        <w:pStyle w:val="CaptionedFigure"/>
+      </w:pPr>
+      <w:r>
+        <w:drawing>
+          <wp:inline>
+            <wp:extent cx="5334000" cy="3291840"/>
+            <wp:effectExtent b="0" l="0" r="0" t="0"/>
+            <wp:docPr descr="Figure 4: Scatterplot of SalePriceLog and GrLivAr by Neighborhood" title="" id="71" name="Picture"/>
+            <a:graphic>
+              <a:graphicData uri="http://schemas.openxmlformats.org/drawingml/2006/picture">
+                <pic:pic>
+                  <pic:nvPicPr>
+                    <pic:cNvPr descr="images/00_a1_outliers2.png" id="72" name="Picture"/>
+                    <pic:cNvPicPr>
+                      <a:picLocks noChangeArrowheads="1" noChangeAspect="1"/>
+                    </pic:cNvPicPr>
+                  </pic:nvPicPr>
+                  <pic:blipFill>
+                    <a:blip r:embed="rId70"/>
+                    <a:stretch>
+                      <a:fillRect/>
+                    </a:stretch>
+                  </pic:blipFill>
+                  <pic:spPr bwMode="auto">
+                    <a:xfrm>
+                      <a:off x="0" y="0"/>
+                      <a:ext cx="5334000" cy="3291840"/>
+                    </a:xfrm>
+                    <a:prstGeom prst="rect">
+                      <a:avLst/>
+                    </a:prstGeom>
+                    <a:noFill/>
+                    <a:ln w="9525">
+                      <a:noFill/>
+                      <a:headEnd/>
+                      <a:tailEnd/>
+                    </a:ln>
+                  </pic:spPr>
+                </pic:pic>
+              </a:graphicData>
+            </a:graphic>
+          </wp:inline>
+        </w:drawing>
+      </w:r>
+    </w:p>
+    <w:p>
+      <w:pPr>
+        <w:pStyle w:val="ImageCaption"/>
+      </w:pPr>
+      <w:r>
+        <w:t xml:space="preserve">Figure 4: Scatterplot of SalePriceLog and GrLivAr by Neighborhood</w:t>
+      </w:r>
+    </w:p>
+    <w:p>
+      <w:pPr>
+        <w:pStyle w:val="CaptionedFigure"/>
+      </w:pPr>
+      <w:r>
+        <w:drawing>
+          <wp:inline>
+            <wp:extent cx="5334000" cy="3301143"/>
+            <wp:effectExtent b="0" l="0" r="0" t="0"/>
+            <wp:docPr descr="Figure 5: Summary of Descrtiptive Model" title="" id="74" name="Picture"/>
+            <a:graphic>
+              <a:graphicData uri="http://schemas.openxmlformats.org/drawingml/2006/picture">
+                <pic:pic>
+                  <pic:nvPicPr>
+                    <pic:cNvPr descr="images/00_a1_summary.png" id="75" name="Picture"/>
+                    <pic:cNvPicPr>
+                      <a:picLocks noChangeArrowheads="1" noChangeAspect="1"/>
+                    </pic:cNvPicPr>
+                  </pic:nvPicPr>
+                  <pic:blipFill>
+                    <a:blip r:embed="rId73"/>
+                    <a:stretch>
+                      <a:fillRect/>
+                    </a:stretch>
+                  </pic:blipFill>
+                  <pic:spPr bwMode="auto">
+                    <a:xfrm>
+                      <a:off x="0" y="0"/>
+                      <a:ext cx="5334000" cy="3301143"/>
+                    </a:xfrm>
+                    <a:prstGeom prst="rect">
+                      <a:avLst/>
+                    </a:prstGeom>
+                    <a:noFill/>
+                    <a:ln w="9525">
+                      <a:noFill/>
+                      <a:headEnd/>
+                      <a:tailEnd/>
+                    </a:ln>
+                  </pic:spPr>
+                </pic:pic>
+              </a:graphicData>
+            </a:graphic>
+          </wp:inline>
+        </w:drawing>
+      </w:r>
+    </w:p>
+    <w:p>
+      <w:pPr>
+        <w:pStyle w:val="ImageCaption"/>
+      </w:pPr>
+      <w:r>
+        <w:t xml:space="preserve">Figure 5: Summary of Descrtiptive Model</w:t>
+      </w:r>
+    </w:p>
+    <w:p>
+      <w:pPr>
+        <w:pStyle w:val="CaptionedFigure"/>
+      </w:pPr>
+      <w:r>
+        <w:drawing>
+          <wp:inline>
+            <wp:extent cx="5334000" cy="3291840"/>
+            <wp:effectExtent b="0" l="0" r="0" t="0"/>
+            <wp:docPr descr="Figure 6: Residuals vs Fitted, Descriptive Model" title="" id="77" name="Picture"/>
+            <a:graphic>
+              <a:graphicData uri="http://schemas.openxmlformats.org/drawingml/2006/picture">
+                <pic:pic>
+                  <pic:nvPicPr>
+                    <pic:cNvPr descr="images/03_a1_residual_plot.png" id="78" name="Picture"/>
+                    <pic:cNvPicPr>
+                      <a:picLocks noChangeArrowheads="1" noChangeAspect="1"/>
+                    </pic:cNvPicPr>
+                  </pic:nvPicPr>
+                  <pic:blipFill>
+                    <a:blip r:embed="rId76"/>
+                    <a:stretch>
+                      <a:fillRect/>
+                    </a:stretch>
+                  </pic:blipFill>
+                  <pic:spPr bwMode="auto">
+                    <a:xfrm>
+                      <a:off x="0" y="0"/>
+                      <a:ext cx="5334000" cy="3291840"/>
+                    </a:xfrm>
+                    <a:prstGeom prst="rect">
+                      <a:avLst/>
+                    </a:prstGeom>
+                    <a:noFill/>
+                    <a:ln w="9525">
+                      <a:noFill/>
+                      <a:headEnd/>
+                      <a:tailEnd/>
+                    </a:ln>
+                  </pic:spPr>
+                </pic:pic>
+              </a:graphicData>
+            </a:graphic>
+          </wp:inline>
+        </w:drawing>
+      </w:r>
+    </w:p>
+    <w:p>
+      <w:pPr>
+        <w:pStyle w:val="ImageCaption"/>
+      </w:pPr>
+      <w:r>
+        <w:t xml:space="preserve">Figure 6: Residuals vs Fitted, Descriptive Model</w:t>
+      </w:r>
+    </w:p>
+    <w:p>
+      <w:pPr>
+        <w:pStyle w:val="CaptionedFigure"/>
+      </w:pPr>
+      <w:r>
+        <w:drawing>
+          <wp:inline>
+            <wp:extent cx="5334000" cy="3291840"/>
+            <wp:effectExtent b="0" l="0" r="0" t="0"/>
+            <wp:docPr descr="Figure 7: Cook’s D Plot for Descriptive Model" title="" id="80" name="Picture"/>
+            <a:graphic>
+              <a:graphicData uri="http://schemas.openxmlformats.org/drawingml/2006/picture">
+                <pic:pic>
+                  <pic:nvPicPr>
+                    <pic:cNvPr descr="images/08_a1_cooks.png" id="81" name="Picture"/>
+                    <pic:cNvPicPr>
+                      <a:picLocks noChangeArrowheads="1" noChangeAspect="1"/>
+                    </pic:cNvPicPr>
+                  </pic:nvPicPr>
+                  <pic:blipFill>
+                    <a:blip r:embed="rId79"/>
+                    <a:stretch>
+                      <a:fillRect/>
+                    </a:stretch>
+                  </pic:blipFill>
+                  <pic:spPr bwMode="auto">
+                    <a:xfrm>
+                      <a:off x="0" y="0"/>
+                      <a:ext cx="5334000" cy="3291840"/>
+                    </a:xfrm>
+                    <a:prstGeom prst="rect">
+                      <a:avLst/>
+                    </a:prstGeom>
+                    <a:noFill/>
+                    <a:ln w="9525">
+                      <a:noFill/>
+                      <a:headEnd/>
+                      <a:tailEnd/>
+                    </a:ln>
+                  </pic:spPr>
+                </pic:pic>
+              </a:graphicData>
+            </a:graphic>
+          </wp:inline>
+        </w:drawing>
+      </w:r>
+    </w:p>
+    <w:p>
+      <w:pPr>
+        <w:pStyle w:val="ImageCaption"/>
+      </w:pPr>
+      <w:r>
+        <w:t xml:space="preserve">Figure 7: Cook’s D Plot for Descriptive Model</w:t>
+      </w:r>
+    </w:p>
+    <w:p>
+      <w:pPr>
+        <w:pStyle w:val="CaptionedFigure"/>
+      </w:pPr>
+      <w:r>
+        <w:drawing>
+          <wp:inline>
+            <wp:extent cx="5334000" cy="3291840"/>
+            <wp:effectExtent b="0" l="0" r="0" t="0"/>
+            <wp:docPr descr="Figure 8: Outlier-Leverage Plot for Descriptive Model" title="" id="83" name="Picture"/>
+            <a:graphic>
+              <a:graphicData uri="http://schemas.openxmlformats.org/drawingml/2006/picture">
+                <pic:pic>
+                  <pic:nvPicPr>
+                    <pic:cNvPr descr="images/10_a1_outliers.png" id="84" name="Picture"/>
+                    <pic:cNvPicPr>
+                      <a:picLocks noChangeArrowheads="1" noChangeAspect="1"/>
+                    </pic:cNvPicPr>
+                  </pic:nvPicPr>
+                  <pic:blipFill>
+                    <a:blip r:embed="rId82"/>
+                    <a:stretch>
+                      <a:fillRect/>
+                    </a:stretch>
+                  </pic:blipFill>
+                  <pic:spPr bwMode="auto">
+                    <a:xfrm>
+                      <a:off x="0" y="0"/>
+                      <a:ext cx="5334000" cy="3291840"/>
+                    </a:xfrm>
+                    <a:prstGeom prst="rect">
+                      <a:avLst/>
+                    </a:prstGeom>
+                    <a:noFill/>
+                    <a:ln w="9525">
+                      <a:noFill/>
+                      <a:headEnd/>
+                      <a:tailEnd/>
+                    </a:ln>
+                  </pic:spPr>
+                </pic:pic>
+              </a:graphicData>
+            </a:graphic>
+          </wp:inline>
+        </w:drawing>
+      </w:r>
+    </w:p>
+    <w:p>
+      <w:pPr>
+        <w:pStyle w:val="ImageCaption"/>
+      </w:pPr>
+      <w:r>
+        <w:t xml:space="preserve">Figure 8: Outlier-Leverage Plot for Descriptive Model</w:t>
+      </w:r>
+    </w:p>
+    <w:p>
+      <w:pPr>
+        <w:pStyle w:val="CaptionedFigure"/>
+      </w:pPr>
+      <w:r>
+        <w:drawing>
+          <wp:inline>
+            <wp:extent cx="4764505" cy="4186989"/>
+            <wp:effectExtent b="0" l="0" r="0" t="0"/>
+            <wp:docPr descr="Figure 9: Summary of Simple Linear Model" title="" id="86" name="Picture"/>
+            <a:graphic>
+              <a:graphicData uri="http://schemas.openxmlformats.org/drawingml/2006/picture">
+                <pic:pic>
+                  <pic:nvPicPr>
+                    <pic:cNvPr descr="images/00_a2_slr__summary.png" id="87" name="Picture"/>
+                    <pic:cNvPicPr>
+                      <a:picLocks noChangeArrowheads="1" noChangeAspect="1"/>
+                    </pic:cNvPicPr>
+                  </pic:nvPicPr>
+                  <pic:blipFill>
+                    <a:blip r:embed="rId85"/>
+                    <a:stretch>
+                      <a:fillRect/>
+                    </a:stretch>
+                  </pic:blipFill>
+                  <pic:spPr bwMode="auto">
+                    <a:xfrm>
+                      <a:off x="0" y="0"/>
+                      <a:ext cx="4764505" cy="4186989"/>
+                    </a:xfrm>
+                    <a:prstGeom prst="rect">
+                      <a:avLst/>
+                    </a:prstGeom>
+                    <a:noFill/>
+                    <a:ln w="9525">
+                      <a:noFill/>
+                      <a:headEnd/>
+                      <a:tailEnd/>
+                    </a:ln>
+                  </pic:spPr>
+                </pic:pic>
+              </a:graphicData>
+            </a:graphic>
+          </wp:inline>
+        </w:drawing>
+      </w:r>
+    </w:p>
+    <w:p>
+      <w:pPr>
+        <w:pStyle w:val="ImageCaption"/>
+      </w:pPr>
+      <w:r>
+        <w:t xml:space="preserve">Figure 9: Summary of Simple Linear Model</w:t>
+      </w:r>
+    </w:p>
+    <w:p>
+      <w:pPr>
+        <w:pStyle w:val="CaptionedFigure"/>
+      </w:pPr>
+      <w:r>
+        <w:drawing>
+          <wp:inline>
+            <wp:extent cx="5334000" cy="3291840"/>
+            <wp:effectExtent b="0" l="0" r="0" t="0"/>
+            <wp:docPr descr="Figure 10: Residuals vs Fitted for Simple Linear Model" title="" id="89" name="Picture"/>
+            <a:graphic>
+              <a:graphicData uri="http://schemas.openxmlformats.org/drawingml/2006/picture">
+                <pic:pic>
+                  <pic:nvPicPr>
+                    <pic:cNvPr descr="images/12_a2_slr_residuals.png" id="90" name="Picture"/>
+                    <pic:cNvPicPr>
+                      <a:picLocks noChangeArrowheads="1" noChangeAspect="1"/>
+                    </pic:cNvPicPr>
+                  </pic:nvPicPr>
+                  <pic:blipFill>
+                    <a:blip r:embed="rId88"/>
+                    <a:stretch>
+                      <a:fillRect/>
+                    </a:stretch>
+                  </pic:blipFill>
+                  <pic:spPr bwMode="auto">
+                    <a:xfrm>
+                      <a:off x="0" y="0"/>
+                      <a:ext cx="5334000" cy="3291840"/>
+                    </a:xfrm>
+                    <a:prstGeom prst="rect">
+                      <a:avLst/>
+                    </a:prstGeom>
+                    <a:noFill/>
+                    <a:ln w="9525">
+                      <a:noFill/>
+                      <a:headEnd/>
+                      <a:tailEnd/>
+                    </a:ln>
+                  </pic:spPr>
+                </pic:pic>
+              </a:graphicData>
+            </a:graphic>
+          </wp:inline>
+        </w:drawing>
+      </w:r>
+    </w:p>
+    <w:p>
+      <w:pPr>
+        <w:pStyle w:val="ImageCaption"/>
+      </w:pPr>
+      <w:r>
+        <w:t xml:space="preserve">Figure 10: Residuals vs Fitted for Simple Linear Model</w:t>
+      </w:r>
+    </w:p>
+    <w:p>
+      <w:pPr>
+        <w:pStyle w:val="CaptionedFigure"/>
+      </w:pPr>
+      <w:r>
+        <w:drawing>
+          <wp:inline>
+            <wp:extent cx="5334000" cy="3291840"/>
+            <wp:effectExtent b="0" l="0" r="0" t="0"/>
+            <wp:docPr descr="Figure 11: Q-Q Plot for Simple Linear Model" title="" id="92" name="Picture"/>
+            <a:graphic>
+              <a:graphicData uri="http://schemas.openxmlformats.org/drawingml/2006/picture">
+                <pic:pic>
+                  <pic:nvPicPr>
+                    <pic:cNvPr descr="images/13_a2_slr_qq.png" id="93" name="Picture"/>
+                    <pic:cNvPicPr>
+                      <a:picLocks noChangeArrowheads="1" noChangeAspect="1"/>
+                    </pic:cNvPicPr>
+                  </pic:nvPicPr>
+                  <pic:blipFill>
+                    <a:blip r:embed="rId91"/>
+                    <a:stretch>
+                      <a:fillRect/>
+                    </a:stretch>
+                  </pic:blipFill>
+                  <pic:spPr bwMode="auto">
+                    <a:xfrm>
+                      <a:off x="0" y="0"/>
+                      <a:ext cx="5334000" cy="3291840"/>
+                    </a:xfrm>
+                    <a:prstGeom prst="rect">
+                      <a:avLst/>
+                    </a:prstGeom>
+                    <a:noFill/>
+                    <a:ln w="9525">
+                      <a:noFill/>
+                      <a:headEnd/>
+                      <a:tailEnd/>
+                    </a:ln>
+                  </pic:spPr>
+                </pic:pic>
+              </a:graphicData>
+            </a:graphic>
+          </wp:inline>
+        </w:drawing>
+      </w:r>
+    </w:p>
+    <w:p>
+      <w:pPr>
+        <w:pStyle w:val="ImageCaption"/>
+      </w:pPr>
+      <w:r>
+        <w:t xml:space="preserve">Figure 11: Q-Q Plot for Simple Linear Model</w:t>
+      </w:r>
+    </w:p>
+    <w:p>
+      <w:pPr>
+        <w:pStyle w:val="CaptionedFigure"/>
+      </w:pPr>
+      <w:r>
+        <w:drawing>
+          <wp:inline>
+            <wp:extent cx="5334000" cy="3291840"/>
+            <wp:effectExtent b="0" l="0" r="0" t="0"/>
+            <wp:docPr descr="Figure 12: Cook’s D Plot for Simple Linear Model" title="" id="95" name="Picture"/>
+            <a:graphic>
+              <a:graphicData uri="http://schemas.openxmlformats.org/drawingml/2006/picture">
+                <pic:pic>
+                  <pic:nvPicPr>
+                    <pic:cNvPr descr="images/17_a2_slr_cooks_bar.png" id="96" name="Picture"/>
+                    <pic:cNvPicPr>
+                      <a:picLocks noChangeArrowheads="1" noChangeAspect="1"/>
+                    </pic:cNvPicPr>
+                  </pic:nvPicPr>
+                  <pic:blipFill>
+                    <a:blip r:embed="rId94"/>
+                    <a:stretch>
+                      <a:fillRect/>
+                    </a:stretch>
+                  </pic:blipFill>
+                  <pic:spPr bwMode="auto">
+                    <a:xfrm>
+                      <a:off x="0" y="0"/>
+                      <a:ext cx="5334000" cy="3291840"/>
+                    </a:xfrm>
+                    <a:prstGeom prst="rect">
+                      <a:avLst/>
+                    </a:prstGeom>
+                    <a:noFill/>
+                    <a:ln w="9525">
+                      <a:noFill/>
+                      <a:headEnd/>
+                      <a:tailEnd/>
+                    </a:ln>
+                  </pic:spPr>
+                </pic:pic>
+              </a:graphicData>
+            </a:graphic>
+          </wp:inline>
+        </w:drawing>
+      </w:r>
+    </w:p>
+    <w:p>
+      <w:pPr>
+        <w:pStyle w:val="ImageCaption"/>
+      </w:pPr>
+      <w:r>
+        <w:t xml:space="preserve">Figure 12: Cook’s D Plot for Simple Linear Model</w:t>
+      </w:r>
+    </w:p>
+    <w:p>
+      <w:pPr>
+        <w:pStyle w:val="CaptionedFigure"/>
+      </w:pPr>
+      <w:r>
+        <w:drawing>
+          <wp:inline>
+            <wp:extent cx="5334000" cy="3291840"/>
+            <wp:effectExtent b="0" l="0" r="0" t="0"/>
+            <wp:docPr descr="Figure 13: Outliers-Leverage Plot for Simple Linear Model" title="" id="98" name="Picture"/>
+            <a:graphic>
+              <a:graphicData uri="http://schemas.openxmlformats.org/drawingml/2006/picture">
+                <pic:pic>
+                  <pic:nvPicPr>
+                    <pic:cNvPr descr="images/19_a2_slr_outliers.png" id="99" name="Picture"/>
+                    <pic:cNvPicPr>
+                      <a:picLocks noChangeArrowheads="1" noChangeAspect="1"/>
+                    </pic:cNvPicPr>
+                  </pic:nvPicPr>
+                  <pic:blipFill>
+                    <a:blip r:embed="rId97"/>
+                    <a:stretch>
+                      <a:fillRect/>
+                    </a:stretch>
+                  </pic:blipFill>
+                  <pic:spPr bwMode="auto">
+                    <a:xfrm>
+                      <a:off x="0" y="0"/>
+                      <a:ext cx="5334000" cy="3291840"/>
+                    </a:xfrm>
+                    <a:prstGeom prst="rect">
+                      <a:avLst/>
+                    </a:prstGeom>
+                    <a:noFill/>
+                    <a:ln w="9525">
+                      <a:noFill/>
+                      <a:headEnd/>
+                      <a:tailEnd/>
+                    </a:ln>
+                  </pic:spPr>
+                </pic:pic>
+              </a:graphicData>
+            </a:graphic>
+          </wp:inline>
+        </w:drawing>
+      </w:r>
+    </w:p>
+    <w:p>
+      <w:pPr>
+        <w:pStyle w:val="ImageCaption"/>
+      </w:pPr>
+      <w:r>
+        <w:t xml:space="preserve">Figure 13: Outliers-Leverage Plot for Simple Linear Model</w:t>
+      </w:r>
+    </w:p>
+    <w:p>
+      <w:pPr>
+        <w:pStyle w:val="CaptionedFigure"/>
+      </w:pPr>
+      <w:r>
+        <w:drawing>
+          <wp:inline>
+            <wp:extent cx="4706753" cy="4369869"/>
+            <wp:effectExtent b="0" l="0" r="0" t="0"/>
+            <wp:docPr descr="Figure 14: Summary of GrLivArea + FullBath Model" title="" id="101" name="Picture"/>
+            <a:graphic>
+              <a:graphicData uri="http://schemas.openxmlformats.org/drawingml/2006/picture">
+                <pic:pic>
+                  <pic:nvPicPr>
+                    <pic:cNvPr descr="images/00_a2_mlr0__summary.png" id="102" name="Picture"/>
+                    <pic:cNvPicPr>
+                      <a:picLocks noChangeArrowheads="1" noChangeAspect="1"/>
+                    </pic:cNvPicPr>
+                  </pic:nvPicPr>
+                  <pic:blipFill>
+                    <a:blip r:embed="rId100"/>
+                    <a:stretch>
+                      <a:fillRect/>
+                    </a:stretch>
+                  </pic:blipFill>
+                  <pic:spPr bwMode="auto">
+                    <a:xfrm>
+                      <a:off x="0" y="0"/>
+                      <a:ext cx="4706753" cy="4369869"/>
+                    </a:xfrm>
+                    <a:prstGeom prst="rect">
+                      <a:avLst/>
+                    </a:prstGeom>
+                    <a:noFill/>
+                    <a:ln w="9525">
+                      <a:noFill/>
+                      <a:headEnd/>
+                      <a:tailEnd/>
+                    </a:ln>
+                  </pic:spPr>
+                </pic:pic>
+              </a:graphicData>
+            </a:graphic>
+          </wp:inline>
+        </w:drawing>
+      </w:r>
+    </w:p>
+    <w:p>
+      <w:pPr>
+        <w:pStyle w:val="ImageCaption"/>
+      </w:pPr>
+      <w:r>
+        <w:t xml:space="preserve">Figure 14: Summary of GrLivArea + FullBath Model</w:t>
+      </w:r>
+    </w:p>
+    <w:p>
+      <w:pPr>
+        <w:pStyle w:val="CaptionedFigure"/>
+      </w:pPr>
+      <w:r>
+        <w:drawing>
+          <wp:inline>
+            <wp:extent cx="5334000" cy="3291840"/>
+            <wp:effectExtent b="0" l="0" r="0" t="0"/>
+            <wp:docPr descr="Figure 15: Residuals vs Fitted for GrLivArea + FullBath Model" title="" id="104" name="Picture"/>
+            <a:graphic>
+              <a:graphicData uri="http://schemas.openxmlformats.org/drawingml/2006/picture">
+                <pic:pic>
+                  <pic:nvPicPr>
+                    <pic:cNvPr descr="images/21_a2_mlr_0_residuals.png" id="105" name="Picture"/>
+                    <pic:cNvPicPr>
+                      <a:picLocks noChangeArrowheads="1" noChangeAspect="1"/>
+                    </pic:cNvPicPr>
+                  </pic:nvPicPr>
+                  <pic:blipFill>
+                    <a:blip r:embed="rId103"/>
+                    <a:stretch>
+                      <a:fillRect/>
+                    </a:stretch>
+                  </pic:blipFill>
+                  <pic:spPr bwMode="auto">
+                    <a:xfrm>
+                      <a:off x="0" y="0"/>
+                      <a:ext cx="5334000" cy="3291840"/>
+                    </a:xfrm>
+                    <a:prstGeom prst="rect">
+                      <a:avLst/>
+                    </a:prstGeom>
+                    <a:noFill/>
+                    <a:ln w="9525">
+                      <a:noFill/>
+                      <a:headEnd/>
+                      <a:tailEnd/>
+                    </a:ln>
+                  </pic:spPr>
+                </pic:pic>
+              </a:graphicData>
+            </a:graphic>
+          </wp:inline>
+        </w:drawing>
+      </w:r>
+    </w:p>
+    <w:p>
+      <w:pPr>
+        <w:pStyle w:val="ImageCaption"/>
+      </w:pPr>
+      <w:r>
+        <w:t xml:space="preserve">Figure 15: Residuals vs Fitted for GrLivArea + FullBath Model</w:t>
+      </w:r>
+    </w:p>
+    <w:p>
+      <w:pPr>
+        <w:pStyle w:val="CaptionedFigure"/>
+      </w:pPr>
+      <w:r>
+        <w:drawing>
+          <wp:inline>
+            <wp:extent cx="5334000" cy="3291840"/>
+            <wp:effectExtent b="0" l="0" r="0" t="0"/>
+            <wp:docPr descr="Figure 16: Q-Q Plot for GrLivArea + FullBath Model" title="" id="107" name="Picture"/>
+            <a:graphic>
+              <a:graphicData uri="http://schemas.openxmlformats.org/drawingml/2006/picture">
+                <pic:pic>
+                  <pic:nvPicPr>
+                    <pic:cNvPr descr="images/22_a2_mlr_0_qq.png" id="108" name="Picture"/>
+                    <pic:cNvPicPr>
+                      <a:picLocks noChangeArrowheads="1" noChangeAspect="1"/>
+                    </pic:cNvPicPr>
+                  </pic:nvPicPr>
+                  <pic:blipFill>
+                    <a:blip r:embed="rId106"/>
+                    <a:stretch>
+                      <a:fillRect/>
+                    </a:stretch>
+                  </pic:blipFill>
+                  <pic:spPr bwMode="auto">
+                    <a:xfrm>
+                      <a:off x="0" y="0"/>
+                      <a:ext cx="5334000" cy="3291840"/>
+                    </a:xfrm>
+                    <a:prstGeom prst="rect">
+                      <a:avLst/>
+                    </a:prstGeom>
+                    <a:noFill/>
+                    <a:ln w="9525">
+                      <a:noFill/>
+                      <a:headEnd/>
+                      <a:tailEnd/>
+                    </a:ln>
+                  </pic:spPr>
+                </pic:pic>
+              </a:graphicData>
+            </a:graphic>
+          </wp:inline>
+        </w:drawing>
+      </w:r>
+    </w:p>
+    <w:p>
+      <w:pPr>
+        <w:pStyle w:val="ImageCaption"/>
+      </w:pPr>
+      <w:r>
+        <w:t xml:space="preserve">Figure 16: Q-Q Plot for GrLivArea + FullBath Model</w:t>
+      </w:r>
+    </w:p>
+    <w:p>
+      <w:pPr>
+        <w:pStyle w:val="CaptionedFigure"/>
+      </w:pPr>
+      <w:r>
+        <w:drawing>
+          <wp:inline>
+            <wp:extent cx="5334000" cy="3291840"/>
+            <wp:effectExtent b="0" l="0" r="0" t="0"/>
+            <wp:docPr descr="Figure 17: Cook’s D Plot for GrLivArea + FullBath Model" title="" id="110" name="Picture"/>
+            <a:graphic>
+              <a:graphicData uri="http://schemas.openxmlformats.org/drawingml/2006/picture">
+                <pic:pic>
+                  <pic:nvPicPr>
+                    <pic:cNvPr descr="images/26_a2_mlr_0_cooks_bar.png" id="111" name="Picture"/>
+                    <pic:cNvPicPr>
+                      <a:picLocks noChangeArrowheads="1" noChangeAspect="1"/>
+                    </pic:cNvPicPr>
+                  </pic:nvPicPr>
+                  <pic:blipFill>
+                    <a:blip r:embed="rId109"/>
+                    <a:stretch>
+                      <a:fillRect/>
+                    </a:stretch>
+                  </pic:blipFill>
+                  <pic:spPr bwMode="auto">
+                    <a:xfrm>
+                      <a:off x="0" y="0"/>
+                      <a:ext cx="5334000" cy="3291840"/>
+                    </a:xfrm>
+                    <a:prstGeom prst="rect">
+                      <a:avLst/>
+                    </a:prstGeom>
+                    <a:noFill/>
+                    <a:ln w="9525">
+                      <a:noFill/>
+                      <a:headEnd/>
+                      <a:tailEnd/>
+                    </a:ln>
+                  </pic:spPr>
+                </pic:pic>
+              </a:graphicData>
+            </a:graphic>
+          </wp:inline>
+        </w:drawing>
+      </w:r>
+    </w:p>
+    <w:p>
+      <w:pPr>
+        <w:pStyle w:val="ImageCaption"/>
+      </w:pPr>
+      <w:r>
+        <w:t xml:space="preserve">Figure 17: Cook’s D Plot for GrLivArea + FullBath Model</w:t>
+      </w:r>
+    </w:p>
+    <w:p>
+      <w:pPr>
+        <w:pStyle w:val="CaptionedFigure"/>
+      </w:pPr>
+      <w:r>
+        <w:drawing>
+          <wp:inline>
+            <wp:extent cx="5334000" cy="3291840"/>
+            <wp:effectExtent b="0" l="0" r="0" t="0"/>
+            <wp:docPr descr="Figure 18: Outliers-Leverage Plot for GrLivArea + FullBath Model" title="" id="113" name="Picture"/>
+            <a:graphic>
+              <a:graphicData uri="http://schemas.openxmlformats.org/drawingml/2006/picture">
+                <pic:pic>
+                  <pic:nvPicPr>
+                    <pic:cNvPr descr="images/28_a2_mlr_0_outliers.png" id="114" name="Picture"/>
+                    <pic:cNvPicPr>
+                      <a:picLocks noChangeArrowheads="1" noChangeAspect="1"/>
+                    </pic:cNvPicPr>
+                  </pic:nvPicPr>
+                  <pic:blipFill>
+                    <a:blip r:embed="rId112"/>
+                    <a:stretch>
+                      <a:fillRect/>
+                    </a:stretch>
+                  </pic:blipFill>
+                  <pic:spPr bwMode="auto">
+                    <a:xfrm>
+                      <a:off x="0" y="0"/>
+                      <a:ext cx="5334000" cy="3291840"/>
+                    </a:xfrm>
+                    <a:prstGeom prst="rect">
+                      <a:avLst/>
+                    </a:prstGeom>
+                    <a:noFill/>
+                    <a:ln w="9525">
+                      <a:noFill/>
+                      <a:headEnd/>
+                      <a:tailEnd/>
+                    </a:ln>
+                  </pic:spPr>
+                </pic:pic>
+              </a:graphicData>
+            </a:graphic>
+          </wp:inline>
+        </w:drawing>
+      </w:r>
+    </w:p>
+    <w:p>
+      <w:pPr>
+        <w:pStyle w:val="ImageCaption"/>
+      </w:pPr>
+      <w:r>
+        <w:t xml:space="preserve">Figure 18: Outliers-Leverage Plot for GrLivArea + FullBath Model</w:t>
+      </w:r>
+    </w:p>
+    <w:bookmarkEnd w:id="115"/>
     <w:sectPr/>
   </w:body>
 </w:document>

</xml_diff>